<commit_message>
Comienzo de documentacion Entity Framework
</commit_message>
<xml_diff>
--- a/TG3_JavierDiaz.docx
+++ b/TG3_JavierDiaz.docx
@@ -2031,63 +2031,41 @@
       <w:r>
         <w:t>1.1 Autores</w:t>
       </w:r>
-      <w:bookmarkStart w:id="2" w:name="_GoBack"/>
       <w:bookmarkEnd w:id="1"/>
+    </w:p>
+    <w:p>
+      <w:bookmarkStart w:id="2" w:name="_Toc448254546"/>
+      <w:r>
+        <w:t>Somos el grupo 3 del turno de tarde, integrado por Javier Oblaré Liébana (coordinador), Javier Díaz Frías y Alejandro Escobar Martin</w:t>
+      </w:r>
+    </w:p>
+    <w:p/>
+    <w:p>
+      <w:pPr>
+        <w:pStyle w:val="Ttulo2"/>
+      </w:pPr>
+      <w:r>
+        <w:t>1.2 Planificación</w:t>
+      </w:r>
       <w:bookmarkEnd w:id="2"/>
     </w:p>
     <w:p>
       <w:r>
-        <w:t>En este apartado se debe indicar el número de grupo y los nombres de los autores, poniendo en primer lugar al coordinador del grupo.</w:t>
-      </w:r>
-    </w:p>
-    <w:p>
-      <w:pPr>
-        <w:pStyle w:val="Ttulo2"/>
-      </w:pPr>
-      <w:bookmarkStart w:id="3" w:name="_Toc448254546"/>
-      <w:r>
-        <w:t>1.2 Planificación</w:t>
-      </w:r>
-      <w:bookmarkEnd w:id="3"/>
-    </w:p>
-    <w:p>
-      <w:r>
-        <w:t xml:space="preserve">En este apartado se debe incluir un enlace (URL) </w:t>
-      </w:r>
-      <w:r>
-        <w:t xml:space="preserve">compartido a </w:t>
-      </w:r>
-      <w:r>
-        <w:t>la planificación del trabajo utilizando una herramienta online de diagramación Gantt (por  ejemplo, GanttPro, versión gratuita).</w:t>
-      </w:r>
-    </w:p>
-    <w:p>
-      <w:r>
-        <w:t>Hay que tener en cuenta que cada participante del grupo debe tener asign</w:t>
-      </w:r>
-      <w:r>
-        <w:t>adas tareas que sumen al menos 4</w:t>
-      </w:r>
-      <w:r>
-        <w:t>5 horas. El peso de este trabajo en la calificación total de la asig</w:t>
-      </w:r>
-      <w:r>
-        <w:t>natura es de un 3</w:t>
-      </w:r>
-      <w:r>
-        <w:t xml:space="preserve">0%, por tanto requiere de una dedicación de </w:t>
-      </w:r>
-      <w:r>
-        <w:t>4</w:t>
-      </w:r>
-      <w:r>
-        <w:t>5 horas</w:t>
-      </w:r>
-      <w:r>
-        <w:t xml:space="preserve"> del </w:t>
-      </w:r>
-      <w:r>
-        <w:t>total de 150 horas de la asignatura.</w:t>
+        <w:t>Hemos utilizado una herramienta online de diagramas (</w:t>
+      </w:r>
+      <w:proofErr w:type="spellStart"/>
+      <w:r>
+        <w:t>GanttPro</w:t>
+      </w:r>
+      <w:proofErr w:type="spellEnd"/>
+      <w:r>
+        <w:t xml:space="preserve">, versión gratuita), para la planificación del trabajo, repartiéndose las tareas del trabajo, con su número de horas de trabajo por cada una. </w:t>
+      </w:r>
+    </w:p>
+    <w:p/>
+    <w:p>
+      <w:r>
+        <w:t>Este enlace le llevará a dicha planificación:</w:t>
       </w:r>
     </w:p>
     <w:p/>
@@ -2109,21 +2087,28 @@
       <w:pPr>
         <w:pStyle w:val="Ttulo2"/>
       </w:pPr>
-      <w:bookmarkStart w:id="4" w:name="_Toc448254547"/>
+      <w:bookmarkStart w:id="3" w:name="_Toc448254547"/>
       <w:r>
         <w:t>1.3 Entrega</w:t>
       </w:r>
-      <w:bookmarkEnd w:id="4"/>
-    </w:p>
-    <w:p>
-      <w:r>
-        <w:t xml:space="preserve">En este apartado debe incluirse un enlace (URL) a un repositorio en GitHub </w:t>
-      </w:r>
-      <w:r>
-        <w:t xml:space="preserve">o </w:t>
-      </w:r>
-      <w:r>
-        <w:t>en BitBucket creado para el trabajo.</w:t>
+      <w:bookmarkEnd w:id="3"/>
+    </w:p>
+    <w:p>
+      <w:r>
+        <w:t>Hemos ido realizando el trabajo en el repositorio GitHub, dentro del cual su URL es:</w:t>
+      </w:r>
+    </w:p>
+    <w:p>
+      <w:hyperlink r:id="rId9" w:history="1">
+        <w:r>
+          <w:rPr>
+            <w:rStyle w:val="Hipervnculo"/>
+          </w:rPr>
+          <w:t>https://github.com/JaviOblare/TG3.git</w:t>
+        </w:r>
+      </w:hyperlink>
+      <w:r>
+        <w:t xml:space="preserve"> </w:t>
       </w:r>
     </w:p>
     <w:p>
@@ -2206,7 +2191,15 @@
         <w:t>Prototipo</w:t>
       </w:r>
       <w:r>
-        <w:t>TecnologiaA_final.zip (o .rar)</w:t>
+        <w:t>TecnologiaA_final.zip (o .</w:t>
+      </w:r>
+      <w:proofErr w:type="spellStart"/>
+      <w:r>
+        <w:t>rar</w:t>
+      </w:r>
+      <w:proofErr w:type="spellEnd"/>
+      <w:r>
+        <w:t>)</w:t>
       </w:r>
     </w:p>
     <w:p>
@@ -2221,7 +2214,15 @@
         <w:t>Prototipo</w:t>
       </w:r>
       <w:r>
-        <w:t>TecnologiaB_final.zip (o .rar).</w:t>
+        <w:t>TecnologiaB_final.zip (o .</w:t>
+      </w:r>
+      <w:proofErr w:type="spellStart"/>
+      <w:r>
+        <w:t>rar</w:t>
+      </w:r>
+      <w:proofErr w:type="spellEnd"/>
+      <w:r>
+        <w:t>).</w:t>
       </w:r>
     </w:p>
     <w:p>
@@ -2256,7 +2257,7 @@
         <w:pStyle w:val="Ttulo1"/>
         <w:spacing w:before="360"/>
       </w:pPr>
-      <w:bookmarkStart w:id="5" w:name="_Toc448254548"/>
+      <w:bookmarkStart w:id="4" w:name="_Toc448254548"/>
       <w:r>
         <w:lastRenderedPageBreak/>
         <w:t xml:space="preserve">2. </w:t>
@@ -2270,49 +2271,63 @@
       <w:r>
         <w:t xml:space="preserve"> implementar</w:t>
       </w:r>
+      <w:bookmarkEnd w:id="4"/>
+    </w:p>
+    <w:p>
+      <w:r>
+        <w:t xml:space="preserve">El objetivo del proyecto es comparar la implementación de un mismo </w:t>
+      </w:r>
+      <w:r>
+        <w:t xml:space="preserve">prototipo de </w:t>
+      </w:r>
+      <w:r>
+        <w:t>sistema utilizando dos tecnologías diferentes (A y B).</w:t>
+      </w:r>
+      <w:r>
+        <w:t xml:space="preserve">  </w:t>
+      </w:r>
+    </w:p>
+    <w:p>
+      <w:r>
+        <w:t>Es importante cumplimentar este apartado antes de empezar a implementar el prototipo de cada tecnología, porque ambos prototipos deben cumplir los requisitos que se establezcan en este apartado. Si se van a crear dos equipos de trabajo, uno para cada prototipo, el contenido de este apartado es lo que han de compartir ambos equipos como punto de partida.</w:t>
+      </w:r>
+    </w:p>
+    <w:p>
+      <w:r>
+        <w:t>Cuanto más detallados sean los requisitos, mayor será la precisión en la comparación que se realizará al final del trabajo. Se trata de conseguir dos prototipos con igual funcionalidad, pero utilizando diferentes tecnologías.</w:t>
+      </w:r>
+      <w:r>
+        <w:t xml:space="preserve"> </w:t>
+      </w:r>
+    </w:p>
+    <w:p>
+      <w:r>
+        <w:t>Se puede dar libertad a los equipos de desarrollo en cuanto al diseño, pero la funcionalidad debe ser lo más parecida posible. Por ejemplo, no es necesario que los colores utilizados en las pantallas sean exactamente los mismos en ambos prototipos, a no ser que los miembros del grupo lo hayan decidido así, en cuyo caso, esos detalle</w:t>
+      </w:r>
+      <w:r>
+        <w:t>s de colores deben incluirse en</w:t>
+      </w:r>
+      <w:r>
+        <w:t xml:space="preserve"> el catálogo de requisitos, para que ambos equipos </w:t>
+      </w:r>
+      <w:proofErr w:type="gramStart"/>
+      <w:r>
+        <w:t>los  cumplan</w:t>
+      </w:r>
+      <w:proofErr w:type="gramEnd"/>
+      <w:r>
+        <w:t>.</w:t>
+      </w:r>
+    </w:p>
+    <w:p>
+      <w:pPr>
+        <w:pStyle w:val="Ttulo2"/>
+      </w:pPr>
+      <w:bookmarkStart w:id="5" w:name="_Toc448254549"/>
+      <w:r>
+        <w:t>2.1 Requisitos funcionales</w:t>
+      </w:r>
       <w:bookmarkEnd w:id="5"/>
-    </w:p>
-    <w:p>
-      <w:r>
-        <w:t xml:space="preserve">El objetivo del proyecto es comparar la implementación de un mismo </w:t>
-      </w:r>
-      <w:r>
-        <w:t xml:space="preserve">prototipo de </w:t>
-      </w:r>
-      <w:r>
-        <w:t>sistema utilizando dos tecnologías diferentes (A y B).</w:t>
-      </w:r>
-      <w:r>
-        <w:t xml:space="preserve">  </w:t>
-      </w:r>
-    </w:p>
-    <w:p>
-      <w:r>
-        <w:t>Es importante cumplimentar este apartado antes de empezar a implementar el prototipo de cada tecnología, porque ambos prototipos deben cumplir los requisitos que se establezcan en este apartado. Si se van a crear dos equipos de trabajo, uno para cada prototipo, el contenido de este apartado es lo que han de compartir ambos equipos como punto de partida.</w:t>
-      </w:r>
-    </w:p>
-    <w:p>
-      <w:r>
-        <w:t>Cuanto más detallados sean los requisitos, mayor será la precisión en la comparación que se realizará al final del trabajo. Se trata de conseguir dos prototipos con igual funcionalidad, pero utilizando diferentes tecnologías.</w:t>
-      </w:r>
-      <w:r>
-        <w:t xml:space="preserve"> </w:t>
-      </w:r>
-    </w:p>
-    <w:p>
-      <w:r>
-        <w:t>Se puede dar libertad a los equipos de desarrollo en cuanto al diseño, pero la funcionalidad debe ser lo más parecida posible. Por ejemplo, no es necesario que los colores utilizados en las pantallas sean exactamente los mismos en ambos prototipos, a no ser que los miembros del grupo lo hayan decidido así, en cuyo caso, esos detalles de colores deben incluirse en  el catálogo de requisitos, para que ambos equipos los  cumplan.</w:t>
-      </w:r>
-    </w:p>
-    <w:p>
-      <w:pPr>
-        <w:pStyle w:val="Ttulo2"/>
-      </w:pPr>
-      <w:bookmarkStart w:id="6" w:name="_Toc448254549"/>
-      <w:r>
-        <w:t>2.1 Requisitos funcionales</w:t>
-      </w:r>
-      <w:bookmarkEnd w:id="6"/>
     </w:p>
     <w:p>
       <w:r>
@@ -2383,13 +2398,7 @@
           </w:tcPr>
           <w:p>
             <w:r>
-              <w:t>R</w:t>
-            </w:r>
-            <w:r>
-              <w:t>F</w:t>
-            </w:r>
-            <w:r>
-              <w:t>01</w:t>
+              <w:t>RF01</w:t>
             </w:r>
           </w:p>
         </w:tc>
@@ -2399,10 +2408,7 @@
           </w:tcPr>
           <w:p>
             <w:r>
-              <w:t xml:space="preserve">Ingresar nuevos empleados – La aplicación debe dejar introducir nuevos empleados a la base de datos </w:t>
-            </w:r>
-            <w:r>
-              <w:t>(botón nuevo empleado)</w:t>
+              <w:t>Página de Inicio – Página inicial de la aplicación con dos botones.</w:t>
             </w:r>
           </w:p>
         </w:tc>
@@ -2414,10 +2420,7 @@
           </w:tcPr>
           <w:p>
             <w:r>
-              <w:t>RF0</w:t>
-            </w:r>
-            <w:r>
-              <w:t>2</w:t>
+              <w:t>RF02</w:t>
             </w:r>
           </w:p>
         </w:tc>
@@ -2427,10 +2430,7 @@
           </w:tcPr>
           <w:p>
             <w:r>
-              <w:t xml:space="preserve">Página de proyectos – observas los proyectos de la empresa con una descripción </w:t>
-            </w:r>
-            <w:r>
-              <w:t>de ellos (botón proyectos desde la pantalla inicial).</w:t>
+              <w:t>Ingresar nuevos empleados – La aplicación debe dejar introducir nuevos empleados a la base de datos (botón nuevo empleado)</w:t>
             </w:r>
           </w:p>
         </w:tc>
@@ -2452,10 +2452,45 @@
           </w:tcPr>
           <w:p>
             <w:r>
-              <w:t>Página empleados – Listado con información de los empleados de la empresa</w:t>
-            </w:r>
-            <w:r>
-              <w:t xml:space="preserve"> (botón empleados desde la pantalla inicial).</w:t>
+              <w:t>La conexión a la base de datos deber ser mediante el mapeo de la tecnología empleada (</w:t>
+            </w:r>
+            <w:proofErr w:type="spellStart"/>
+            <w:r>
+              <w:t>Hibernate</w:t>
+            </w:r>
+            <w:proofErr w:type="spellEnd"/>
+            <w:r>
+              <w:t>/</w:t>
+            </w:r>
+            <w:proofErr w:type="spellStart"/>
+            <w:r>
+              <w:t>Entity</w:t>
+            </w:r>
+            <w:proofErr w:type="spellEnd"/>
+            <w:r>
+              <w:t xml:space="preserve"> Framework)</w:t>
+            </w:r>
+          </w:p>
+        </w:tc>
+      </w:tr>
+      <w:tr>
+        <w:tc>
+          <w:tcPr>
+            <w:tcW w:w="846" w:type="dxa"/>
+          </w:tcPr>
+          <w:p>
+            <w:r>
+              <w:t>RF04</w:t>
+            </w:r>
+          </w:p>
+        </w:tc>
+        <w:tc>
+          <w:tcPr>
+            <w:tcW w:w="7648" w:type="dxa"/>
+          </w:tcPr>
+          <w:p>
+            <w:r>
+              <w:t>Página empleados – Listado con información de los empleados de la empresa (botón empleados desde la página inicial).</w:t>
             </w:r>
           </w:p>
         </w:tc>
@@ -2470,7 +2505,7 @@
           </w:tcPr>
           <w:p>
             <w:r>
-              <w:t>RF04</w:t>
+              <w:t>RF05</w:t>
             </w:r>
           </w:p>
         </w:tc>
@@ -2480,107 +2515,7 @@
           </w:tcPr>
           <w:p>
             <w:r>
-              <w:t>Página de nóminas – pantalla en la cual observamos las nóminas de los empleados.(botones nominas desde pantalla empleados)</w:t>
-            </w:r>
-          </w:p>
-        </w:tc>
-      </w:tr>
-      <w:tr>
-        <w:trPr>
-          <w:trHeight w:val="114"/>
-        </w:trPr>
-        <w:tc>
-          <w:tcPr>
-            <w:tcW w:w="846" w:type="dxa"/>
-          </w:tcPr>
-          <w:p>
-            <w:r>
-              <w:t>RF05</w:t>
-            </w:r>
-          </w:p>
-        </w:tc>
-        <w:tc>
-          <w:tcPr>
-            <w:tcW w:w="7648" w:type="dxa"/>
-          </w:tcPr>
-          <w:p>
-            <w:r>
-              <w:t>Acceso a lista de empleados(BBDD)</w:t>
-            </w:r>
-          </w:p>
-        </w:tc>
-      </w:tr>
-      <w:tr>
-        <w:trPr>
-          <w:trHeight w:val="114"/>
-        </w:trPr>
-        <w:tc>
-          <w:tcPr>
-            <w:tcW w:w="846" w:type="dxa"/>
-          </w:tcPr>
-          <w:p>
-            <w:r>
-              <w:t>RF06</w:t>
-            </w:r>
-          </w:p>
-        </w:tc>
-        <w:tc>
-          <w:tcPr>
-            <w:tcW w:w="7648" w:type="dxa"/>
-          </w:tcPr>
-          <w:p>
-            <w:r>
-              <w:t>Acceso a la lista de proyectos(BBDD)</w:t>
-            </w:r>
-          </w:p>
-        </w:tc>
-      </w:tr>
-      <w:tr>
-        <w:trPr>
-          <w:trHeight w:val="114"/>
-        </w:trPr>
-        <w:tc>
-          <w:tcPr>
-            <w:tcW w:w="846" w:type="dxa"/>
-          </w:tcPr>
-          <w:p>
-            <w:r>
-              <w:t>RF07</w:t>
-            </w:r>
-          </w:p>
-        </w:tc>
-        <w:tc>
-          <w:tcPr>
-            <w:tcW w:w="7648" w:type="dxa"/>
-          </w:tcPr>
-          <w:p>
-            <w:r>
-              <w:t>Acceso a la lista de nóminas (BBDD)</w:t>
-            </w:r>
-          </w:p>
-        </w:tc>
-      </w:tr>
-      <w:tr>
-        <w:trPr>
-          <w:trHeight w:val="114"/>
-        </w:trPr>
-        <w:tc>
-          <w:tcPr>
-            <w:tcW w:w="846" w:type="dxa"/>
-          </w:tcPr>
-          <w:p>
-            <w:r>
-              <w:t>RF08</w:t>
-            </w:r>
-          </w:p>
-        </w:tc>
-        <w:tc>
-          <w:tcPr>
-            <w:tcW w:w="7648" w:type="dxa"/>
-          </w:tcPr>
-          <w:p>
-            <w:r>
-              <w:t>Eliminar empleado, proyectos y nóminas (BBDD)</w:t>
+              <w:t>Mensaje – Una ver introducido un mensaje debe saltar un mensaje confirmando su introducción.</w:t>
             </w:r>
           </w:p>
         </w:tc>
@@ -2591,11 +2526,11 @@
       <w:pPr>
         <w:pStyle w:val="Ttulo2"/>
       </w:pPr>
-      <w:bookmarkStart w:id="7" w:name="_Toc448254550"/>
+      <w:bookmarkStart w:id="6" w:name="_Toc448254550"/>
       <w:r>
         <w:t>2.2 Otros requisitos</w:t>
       </w:r>
-      <w:bookmarkEnd w:id="7"/>
+      <w:bookmarkEnd w:id="6"/>
     </w:p>
     <w:p>
       <w:r>
@@ -2758,7 +2693,7 @@
       <w:pPr>
         <w:pStyle w:val="Ttulo1"/>
       </w:pPr>
-      <w:bookmarkStart w:id="8" w:name="_Toc448254551"/>
+      <w:bookmarkStart w:id="7" w:name="_Toc448254551"/>
       <w:r>
         <w:lastRenderedPageBreak/>
         <w:t xml:space="preserve">3. </w:t>
@@ -2769,94 +2704,162 @@
       <w:r>
         <w:t xml:space="preserve"> en la implementación</w:t>
       </w:r>
+      <w:bookmarkEnd w:id="7"/>
+    </w:p>
+    <w:p>
+      <w:r>
+        <w:t>En el trabajo TG2 se definieron criterios de comparación de las dos tecnologías a nivel teórico.</w:t>
+      </w:r>
+    </w:p>
+    <w:p>
+      <w:r>
+        <w:t>En este trabajo hay que definir criterios para la comparación de la implementación de las tecnologías</w:t>
+      </w:r>
+      <w:r>
+        <w:t xml:space="preserve"> en la construcción del </w:t>
+      </w:r>
+      <w:r>
+        <w:t xml:space="preserve">prototipo de </w:t>
+      </w:r>
+      <w:r>
+        <w:t xml:space="preserve">sistema </w:t>
+      </w:r>
+      <w:r>
+        <w:t>de ejemplo, cuyos requisitos son los est</w:t>
+      </w:r>
+      <w:r>
+        <w:t>ablecido</w:t>
+      </w:r>
+      <w:r>
+        <w:t>s</w:t>
+      </w:r>
+      <w:r>
+        <w:t xml:space="preserve"> en el apartado 2.</w:t>
+      </w:r>
+    </w:p>
+    <w:p>
+      <w:r>
+        <w:t>Se trata de criterios del tipo” “horas empleadas en el desarrollo del sistema”, “velocidad de funcionamiento del sistema”, “recursos necesarios”, etc.</w:t>
+      </w:r>
+    </w:p>
+    <w:p>
+      <w:pPr>
+        <w:pStyle w:val="Ttulo2"/>
+      </w:pPr>
+      <w:bookmarkStart w:id="8" w:name="_Toc448254553"/>
+    </w:p>
+    <w:p>
+      <w:pPr>
+        <w:pStyle w:val="Ttulo2"/>
+      </w:pPr>
+      <w:r>
+        <w:t>3.1</w:t>
+      </w:r>
+      <w:r>
+        <w:t xml:space="preserve"> C</w:t>
+      </w:r>
+      <w:r>
+        <w:t>riterio 1</w:t>
+      </w:r>
+      <w:r>
+        <w:t xml:space="preserve">: </w:t>
+      </w:r>
       <w:bookmarkEnd w:id="8"/>
-    </w:p>
-    <w:p>
-      <w:r>
-        <w:t>En el trabajo TG2 se definieron criterios de comparación de las dos tecnologías a nivel teórico.</w:t>
-      </w:r>
-    </w:p>
-    <w:p>
-      <w:r>
-        <w:t>En este trabajo hay que definir criterios para la comparación de la implementación de las tecnologías</w:t>
-      </w:r>
-      <w:r>
-        <w:t xml:space="preserve"> en la construcción del </w:t>
-      </w:r>
-      <w:r>
-        <w:t xml:space="preserve">prototipo de </w:t>
-      </w:r>
-      <w:r>
-        <w:t xml:space="preserve">sistema </w:t>
-      </w:r>
-      <w:r>
-        <w:t>de ejemplo, cuyos requisitos son los est</w:t>
-      </w:r>
-      <w:r>
-        <w:t>ablecido</w:t>
-      </w:r>
-      <w:r>
-        <w:t>s</w:t>
-      </w:r>
-      <w:r>
-        <w:t xml:space="preserve"> en el apartado 2.</w:t>
-      </w:r>
-    </w:p>
-    <w:p>
-      <w:r>
-        <w:t>Se trata de criterios del tipo” “horas empleadas en el desarrollo del sistema”, “velocidad de funcionamiento del sistema”, “recursos necesarios”, etc.</w:t>
-      </w:r>
-    </w:p>
+      <w:r>
+        <w:t>Dificultad de aprendizaje</w:t>
+      </w:r>
+    </w:p>
+    <w:p/>
+    <w:p>
+      <w:pPr>
+        <w:rPr>
+          <w:i/>
+        </w:rPr>
+      </w:pPr>
+      <w:r>
+        <w:rPr>
+          <w:i/>
+        </w:rPr>
+        <w:t>Nombre del criterio: Dificultad de aprendizaje</w:t>
+      </w:r>
+      <w:r>
+        <w:rPr>
+          <w:i/>
+        </w:rPr>
+        <w:t>.</w:t>
+      </w:r>
+    </w:p>
+    <w:p>
+      <w:pPr>
+        <w:rPr>
+          <w:i/>
+        </w:rPr>
+      </w:pPr>
+      <w:r>
+        <w:rPr>
+          <w:i/>
+        </w:rPr>
+        <w:t>Descripción:</w:t>
+      </w:r>
+      <w:r>
+        <w:rPr>
+          <w:i/>
+        </w:rPr>
+        <w:t xml:space="preserve"> Dificultad de aprendizaje de uso de la tecnología.</w:t>
+      </w:r>
+    </w:p>
+    <w:p>
+      <w:pPr>
+        <w:rPr>
+          <w:i/>
+        </w:rPr>
+      </w:pPr>
+      <w:r>
+        <w:rPr>
+          <w:i/>
+        </w:rPr>
+        <w:t>Tipo de valor:</w:t>
+      </w:r>
+      <w:r>
+        <w:rPr>
+          <w:i/>
+        </w:rPr>
+        <w:t xml:space="preserve"> Numérico (0-10)</w:t>
+      </w:r>
+      <w:r>
+        <w:rPr>
+          <w:i/>
+        </w:rPr>
+        <w:t>.</w:t>
+      </w:r>
+    </w:p>
+    <w:p/>
     <w:p>
       <w:pPr>
         <w:pStyle w:val="Ttulo2"/>
       </w:pPr>
-      <w:bookmarkStart w:id="9" w:name="_Toc448254552"/>
-      <w:r>
-        <w:t>3.1 C</w:t>
-      </w:r>
-      <w:r>
-        <w:t xml:space="preserve">riterio 1: </w:t>
+      <w:bookmarkStart w:id="9" w:name="_Toc448254554"/>
+      <w:r>
+        <w:t>3.</w:t>
+      </w:r>
+      <w:r>
+        <w:t>2</w:t>
+      </w:r>
+      <w:r>
+        <w:t xml:space="preserve"> C</w:t>
+      </w:r>
+      <w:r>
+        <w:t>riterio 2</w:t>
+      </w:r>
+      <w:r>
+        <w:t xml:space="preserve">: </w:t>
       </w:r>
       <w:bookmarkEnd w:id="9"/>
       <w:r>
-        <w:t>Tiempo de implementación de la aplicación</w:t>
-      </w:r>
-    </w:p>
-    <w:p>
-      <w:r>
-        <w:t>Por cada criterio hay que indicar el nombre, una breve descripción, y el tipo de valor a asignar al criterio.</w:t>
-      </w:r>
-      <w:r>
-        <w:t xml:space="preserve"> </w:t>
-      </w:r>
-    </w:p>
-    <w:p>
-      <w:r>
-        <w:t>Por ejemplo, si</w:t>
-      </w:r>
-      <w:r>
-        <w:t xml:space="preserve"> se comparan dos herramientas CASE</w:t>
-      </w:r>
-      <w:r>
-        <w:t xml:space="preserve"> </w:t>
-      </w:r>
-      <w:r>
-        <w:t xml:space="preserve">realizar el diseño UML de </w:t>
-      </w:r>
-      <w:r>
-        <w:t>un mismo sistema</w:t>
-      </w:r>
-      <w:r>
-        <w:t xml:space="preserve">, un criterio </w:t>
-      </w:r>
-      <w:r>
-        <w:t>podría ser</w:t>
-      </w:r>
-      <w:r>
-        <w:t>:</w:t>
-      </w:r>
-    </w:p>
+        <w:t>Número de líneas de código realizadas</w:t>
+      </w:r>
+    </w:p>
+    <w:p/>
     <w:p>
       <w:pPr>
         <w:rPr>
@@ -2867,18 +2870,56 @@
         <w:rPr>
           <w:i/>
         </w:rPr>
-        <w:t xml:space="preserve">Nombre del criterio: Tiempo de </w:t>
+        <w:t>Nombre del criterio: Número de líneas</w:t>
       </w:r>
       <w:r>
         <w:rPr>
           <w:i/>
         </w:rPr>
-        <w:t>implementación de la aplicación</w:t>
-      </w:r>
-      <w:r>
+        <w:t>.</w:t>
+      </w:r>
+    </w:p>
+    <w:p>
+      <w:pPr>
         <w:rPr>
           <w:i/>
         </w:rPr>
+      </w:pPr>
+      <w:r>
+        <w:rPr>
+          <w:i/>
+        </w:rPr>
+        <w:t>Descripción:</w:t>
+      </w:r>
+      <w:r>
+        <w:rPr>
+          <w:i/>
+        </w:rPr>
+        <w:t xml:space="preserve"> Número de líneas de código realizadas.</w:t>
+      </w:r>
+    </w:p>
+    <w:p>
+      <w:pPr>
+        <w:rPr>
+          <w:i/>
+        </w:rPr>
+      </w:pPr>
+      <w:r>
+        <w:rPr>
+          <w:i/>
+        </w:rPr>
+        <w:t>Tipo de valor:</w:t>
+      </w:r>
+      <w:r>
+        <w:rPr>
+          <w:i/>
+        </w:rPr>
+        <w:t xml:space="preserve"> Numérico</w:t>
+      </w:r>
+      <w:r>
+        <w:rPr>
+          <w:i/>
+        </w:rPr>
         <w:t>.</w:t>
       </w:r>
     </w:p>
@@ -2888,290 +2929,236 @@
           <w:i/>
         </w:rPr>
       </w:pPr>
-      <w:r>
+    </w:p>
+    <w:p>
+      <w:pPr>
+        <w:pStyle w:val="Ttulo2"/>
+      </w:pPr>
+      <w:r>
+        <w:t>3.3 Criterio 3</w:t>
+      </w:r>
+      <w:r>
+        <w:t>: Velocidad de inserción y consulta de datos</w:t>
+      </w:r>
+    </w:p>
+    <w:p/>
+    <w:p>
+      <w:pPr>
         <w:rPr>
           <w:i/>
         </w:rPr>
+      </w:pPr>
+      <w:r>
+        <w:rPr>
+          <w:i/>
+        </w:rPr>
+        <w:t>Nombre del criterio: Velocidad de consulta de datos.</w:t>
+      </w:r>
+    </w:p>
+    <w:p>
+      <w:pPr>
+        <w:rPr>
+          <w:i/>
+        </w:rPr>
+      </w:pPr>
+      <w:r>
+        <w:rPr>
+          <w:i/>
+        </w:rPr>
+        <w:t>Descripción</w:t>
+      </w:r>
+      <w:r>
+        <w:rPr>
+          <w:i/>
+        </w:rPr>
+        <w:t xml:space="preserve"> Velocidad de consulta de los datos de empleados registrados en la </w:t>
+      </w:r>
+      <w:proofErr w:type="spellStart"/>
+      <w:r>
+        <w:rPr>
+          <w:i/>
+        </w:rPr>
+        <w:t>bbdd</w:t>
+      </w:r>
+      <w:proofErr w:type="spellEnd"/>
+      <w:r>
+        <w:rPr>
+          <w:i/>
+        </w:rPr>
+        <w:t>.</w:t>
+      </w:r>
+    </w:p>
+    <w:p>
+      <w:pPr>
+        <w:rPr>
+          <w:i/>
+        </w:rPr>
+      </w:pPr>
+      <w:r>
+        <w:rPr>
+          <w:i/>
+        </w:rPr>
+        <w:t>Tipo de valor:</w:t>
+      </w:r>
+      <w:r>
+        <w:rPr>
+          <w:i/>
+        </w:rPr>
+        <w:t xml:space="preserve"> Numérico</w:t>
+      </w:r>
+      <w:r>
+        <w:rPr>
+          <w:i/>
+        </w:rPr>
+        <w:t>.</w:t>
+      </w:r>
+    </w:p>
+    <w:p>
+      <w:pPr>
+        <w:rPr>
+          <w:i/>
+        </w:rPr>
+      </w:pPr>
+    </w:p>
+    <w:p/>
+    <w:p>
+      <w:pPr>
+        <w:pStyle w:val="Ttulo2"/>
+      </w:pPr>
+      <w:r>
+        <w:t>3.4 Criterio 4</w:t>
+      </w:r>
+      <w:r>
+        <w:t>: Base de datos</w:t>
+      </w:r>
+    </w:p>
+    <w:p/>
+    <w:p>
+      <w:pPr>
+        <w:rPr>
+          <w:i/>
+        </w:rPr>
+      </w:pPr>
+      <w:r>
+        <w:rPr>
+          <w:i/>
+        </w:rPr>
+        <w:t>Nombre del criterio: Base de datos.</w:t>
+      </w:r>
+    </w:p>
+    <w:p>
+      <w:pPr>
+        <w:rPr>
+          <w:i/>
+        </w:rPr>
+      </w:pPr>
+      <w:r>
+        <w:rPr>
+          <w:i/>
+        </w:rPr>
         <w:t>Descripción:</w:t>
       </w:r>
       <w:r>
         <w:rPr>
           <w:i/>
         </w:rPr>
-        <w:t xml:space="preserve"> </w:t>
-      </w:r>
-      <w:r>
+        <w:t xml:space="preserve"> Con que sistema se realiza la base de datos de la aplicación.</w:t>
+      </w:r>
+    </w:p>
+    <w:p>
+      <w:pPr>
         <w:rPr>
           <w:i/>
         </w:rPr>
-        <w:t>Horas invertidas en la implementación de la aplicación.</w:t>
-      </w:r>
-    </w:p>
-    <w:p>
-      <w:pPr>
+      </w:pPr>
+      <w:r>
         <w:rPr>
           <w:i/>
         </w:rPr>
-      </w:pPr>
+        <w:t>Tipo de valor:</w:t>
+      </w:r>
       <w:r>
         <w:rPr>
           <w:i/>
         </w:rPr>
+        <w:t xml:space="preserve"> texto</w:t>
+      </w:r>
+      <w:r>
+        <w:rPr>
+          <w:i/>
+        </w:rPr>
+        <w:t>.</w:t>
+      </w:r>
+    </w:p>
+    <w:p>
+      <w:pPr>
+        <w:rPr>
+          <w:i/>
+        </w:rPr>
+      </w:pPr>
+    </w:p>
+    <w:p/>
+    <w:p>
+      <w:pPr>
+        <w:pStyle w:val="Ttulo2"/>
+      </w:pPr>
+      <w:r>
+        <w:t>3.5 Criterio 5</w:t>
+      </w:r>
+      <w:r>
+        <w:t xml:space="preserve">: Peso Aplicación </w:t>
+      </w:r>
+    </w:p>
+    <w:p/>
+    <w:p>
+      <w:pPr>
+        <w:rPr>
+          <w:i/>
+        </w:rPr>
+      </w:pPr>
+      <w:r>
+        <w:rPr>
+          <w:i/>
+        </w:rPr>
+        <w:t>Nombre del criterio: Peso Aplicación.</w:t>
+      </w:r>
+    </w:p>
+    <w:p>
+      <w:pPr>
+        <w:rPr>
+          <w:i/>
+        </w:rPr>
+      </w:pPr>
+      <w:r>
+        <w:rPr>
+          <w:i/>
+        </w:rPr>
+        <w:t>Descripción:</w:t>
+      </w:r>
+      <w:r>
+        <w:rPr>
+          <w:i/>
+        </w:rPr>
+        <w:t xml:space="preserve"> Peso en bytes de la aplicación desarrollada.</w:t>
+      </w:r>
+    </w:p>
+    <w:p>
+      <w:pPr>
+        <w:rPr>
+          <w:i/>
+        </w:rPr>
+      </w:pPr>
+      <w:r>
+        <w:rPr>
+          <w:i/>
+        </w:rPr>
         <w:t>Tipo de valor:</w:t>
       </w:r>
       <w:r>
         <w:rPr>
           <w:i/>
         </w:rPr>
-        <w:t xml:space="preserve"> Numérico</w:t>
-      </w:r>
-      <w:r>
-        <w:rPr>
-          <w:i/>
-        </w:rPr>
-        <w:t xml:space="preserve"> (horas)</w:t>
-      </w:r>
-      <w:r>
-        <w:rPr>
-          <w:i/>
-        </w:rPr>
-        <w:t>.</w:t>
-      </w:r>
-    </w:p>
-    <w:p>
-      <w:pPr>
-        <w:pStyle w:val="Ttulo2"/>
-      </w:pPr>
-      <w:bookmarkStart w:id="10" w:name="_Toc448254553"/>
-    </w:p>
-    <w:p>
-      <w:pPr>
-        <w:pStyle w:val="Ttulo2"/>
-      </w:pPr>
-      <w:r>
-        <w:t>3.2 C</w:t>
-      </w:r>
-      <w:r>
-        <w:t xml:space="preserve">riterio 2: </w:t>
-      </w:r>
-      <w:bookmarkEnd w:id="10"/>
-      <w:r>
-        <w:t>Dificultad de aprendizaje</w:t>
-      </w:r>
-    </w:p>
-    <w:p/>
-    <w:p>
-      <w:pPr>
-        <w:rPr>
-          <w:i/>
-        </w:rPr>
-      </w:pPr>
-      <w:r>
-        <w:rPr>
-          <w:i/>
-        </w:rPr>
-        <w:t>Nombre del criterio: Dificultad de aprendizaje</w:t>
-      </w:r>
-      <w:r>
-        <w:rPr>
-          <w:i/>
-        </w:rPr>
-        <w:t>.</w:t>
-      </w:r>
-    </w:p>
-    <w:p>
-      <w:pPr>
-        <w:rPr>
-          <w:i/>
-        </w:rPr>
-      </w:pPr>
-      <w:r>
-        <w:rPr>
-          <w:i/>
-        </w:rPr>
-        <w:t>Descripción:</w:t>
-      </w:r>
-      <w:r>
-        <w:rPr>
-          <w:i/>
-        </w:rPr>
-        <w:t xml:space="preserve"> Dificultad de aprendizaje de uso de la tecnología.</w:t>
-      </w:r>
-    </w:p>
-    <w:p>
-      <w:pPr>
-        <w:rPr>
-          <w:i/>
-        </w:rPr>
-      </w:pPr>
-      <w:r>
-        <w:rPr>
-          <w:i/>
-        </w:rPr>
-        <w:t>Tipo de valor:</w:t>
-      </w:r>
-      <w:r>
-        <w:rPr>
-          <w:i/>
-        </w:rPr>
-        <w:t xml:space="preserve"> Numérico (0-10)</w:t>
-      </w:r>
-      <w:r>
-        <w:rPr>
-          <w:i/>
-        </w:rPr>
-        <w:t>.</w:t>
-      </w:r>
-    </w:p>
-    <w:p/>
-    <w:p>
-      <w:pPr>
-        <w:pStyle w:val="Ttulo2"/>
-      </w:pPr>
-      <w:bookmarkStart w:id="11" w:name="_Toc448254554"/>
-      <w:r>
-        <w:t>3.</w:t>
-      </w:r>
-      <w:r>
-        <w:t>3</w:t>
-      </w:r>
-      <w:r>
-        <w:t xml:space="preserve"> C</w:t>
-      </w:r>
-      <w:r>
-        <w:t>riterio 3</w:t>
-      </w:r>
-      <w:r>
-        <w:t xml:space="preserve">: </w:t>
-      </w:r>
-      <w:bookmarkEnd w:id="11"/>
-      <w:r>
-        <w:t>Velocidad de inserción  y consulta de datos</w:t>
-      </w:r>
-    </w:p>
-    <w:p/>
-    <w:p>
-      <w:pPr>
-        <w:rPr>
-          <w:i/>
-        </w:rPr>
-      </w:pPr>
-      <w:r>
-        <w:rPr>
-          <w:i/>
-        </w:rPr>
-        <w:t>Nombre del criterio: Número de líneas</w:t>
-      </w:r>
-      <w:r>
-        <w:rPr>
-          <w:i/>
-        </w:rPr>
-        <w:t>.</w:t>
-      </w:r>
-    </w:p>
-    <w:p>
-      <w:pPr>
-        <w:rPr>
-          <w:i/>
-        </w:rPr>
-      </w:pPr>
-      <w:r>
-        <w:rPr>
-          <w:i/>
-        </w:rPr>
-        <w:t>Descripción:</w:t>
-      </w:r>
-      <w:r>
-        <w:rPr>
-          <w:i/>
-        </w:rPr>
-        <w:t xml:space="preserve"> Número de líneas de código realizadas.</w:t>
-      </w:r>
-    </w:p>
-    <w:p>
-      <w:pPr>
-        <w:rPr>
-          <w:i/>
-        </w:rPr>
-      </w:pPr>
-      <w:r>
-        <w:rPr>
-          <w:i/>
-        </w:rPr>
-        <w:t>Tipo de valor:</w:t>
-      </w:r>
-      <w:r>
-        <w:rPr>
-          <w:i/>
-        </w:rPr>
-        <w:t xml:space="preserve"> Numérico</w:t>
-      </w:r>
-      <w:r>
-        <w:rPr>
-          <w:i/>
-        </w:rPr>
-        <w:t>.</w:t>
-      </w:r>
-    </w:p>
-    <w:p/>
-    <w:p>
-      <w:pPr>
-        <w:pStyle w:val="Ttulo2"/>
-      </w:pPr>
-      <w:r>
-        <w:t>3.4 Criterio 4: Base de datos</w:t>
-      </w:r>
-    </w:p>
-    <w:p/>
-    <w:p>
-      <w:pPr>
-        <w:rPr>
-          <w:i/>
-        </w:rPr>
-      </w:pPr>
-      <w:r>
-        <w:rPr>
-          <w:i/>
-        </w:rPr>
-        <w:t>Nombre del criterio: Base de datos.</w:t>
-      </w:r>
-    </w:p>
-    <w:p>
-      <w:pPr>
-        <w:rPr>
-          <w:i/>
-        </w:rPr>
-      </w:pPr>
-      <w:r>
-        <w:rPr>
-          <w:i/>
-        </w:rPr>
-        <w:t>Descripción:</w:t>
-      </w:r>
-      <w:r>
-        <w:rPr>
-          <w:i/>
-        </w:rPr>
-        <w:t xml:space="preserve"> Con que sistema se realiza la base de datos de la aplicación.</w:t>
-      </w:r>
-    </w:p>
-    <w:p>
-      <w:pPr>
-        <w:rPr>
-          <w:i/>
-        </w:rPr>
-      </w:pPr>
-      <w:r>
-        <w:rPr>
-          <w:i/>
-        </w:rPr>
-        <w:t>Tipo de valor:</w:t>
-      </w:r>
-      <w:r>
-        <w:rPr>
-          <w:i/>
-        </w:rPr>
-        <w:t xml:space="preserve"> texto</w:t>
+        <w:t xml:space="preserve"> numero</w:t>
       </w:r>
       <w:r>
         <w:rPr>
@@ -3201,100 +3188,1318 @@
       <w:pPr>
         <w:pStyle w:val="Ttulo1"/>
       </w:pPr>
-      <w:bookmarkStart w:id="12" w:name="_Toc448254555"/>
+      <w:bookmarkStart w:id="10" w:name="_Toc448254555"/>
       <w:r>
         <w:lastRenderedPageBreak/>
-        <w:t>4. Proyecto de implementación de un prototipo del sistema utilizando la tecnología A</w:t>
+        <w:t xml:space="preserve">4. Proyecto de implementación de un prototipo del sistema utilizando </w:t>
+      </w:r>
+      <w:bookmarkEnd w:id="10"/>
+      <w:proofErr w:type="spellStart"/>
+      <w:r>
+        <w:t>Hibernate</w:t>
+      </w:r>
+      <w:proofErr w:type="spellEnd"/>
+    </w:p>
+    <w:p>
+      <w:pPr>
+        <w:pStyle w:val="Ttulo2"/>
+      </w:pPr>
+      <w:bookmarkStart w:id="11" w:name="_Toc448254556"/>
+      <w:r>
+        <w:t>4.1 Documentación de diseño</w:t>
+      </w:r>
+      <w:bookmarkEnd w:id="11"/>
+    </w:p>
+    <w:p>
+      <w:r>
+        <w:t xml:space="preserve">El diseño de la aplicación basada en </w:t>
+      </w:r>
+      <w:proofErr w:type="spellStart"/>
+      <w:r>
+        <w:t>Hibernate</w:t>
+      </w:r>
+      <w:proofErr w:type="spellEnd"/>
+      <w:r>
+        <w:t xml:space="preserve"> consiste en una aplicación sobre los empleados de una empresa. Dicha aplicación consta de una página inicial en la cual se incluyen dos botones. Un primer botón llamado “</w:t>
+      </w:r>
+      <w:r>
+        <w:t>Dar de Alta Empleados</w:t>
+      </w:r>
+      <w:r>
+        <w:t>” el cuál accederá a otra página, dentro de la cuál tendremos un formulario que rellenar los datos del empleado, el registro se confirmará con un botón llamado “</w:t>
+      </w:r>
+      <w:r>
+        <w:t>Registrar</w:t>
+      </w:r>
+      <w:r>
+        <w:t xml:space="preserve">”, con lo que los datos se guardaran en la base de datos creada anteriormente a través de </w:t>
+      </w:r>
+      <w:proofErr w:type="spellStart"/>
+      <w:r>
+        <w:t>Hibernate</w:t>
+      </w:r>
+      <w:proofErr w:type="spellEnd"/>
+      <w:r>
+        <w:t>. El segundo botón de la página inicial llamado “</w:t>
+      </w:r>
+      <w:r>
+        <w:t>V</w:t>
+      </w:r>
+      <w:r>
+        <w:t xml:space="preserve">er </w:t>
+      </w:r>
+      <w:r>
+        <w:t>Todos E</w:t>
+      </w:r>
+      <w:r>
+        <w:t>mpleados”, el cuál accederá a otra página</w:t>
+      </w:r>
+      <w:r>
+        <w:t xml:space="preserve"> que nos mostrará todos los empleados anteriormente registrados.</w:t>
+      </w:r>
+    </w:p>
+    <w:p>
+      <w:pPr>
+        <w:jc w:val="center"/>
+      </w:pPr>
+      <w:r>
+        <w:rPr>
+          <w:noProof/>
+          <w:lang w:eastAsia="es-ES"/>
+        </w:rPr>
+        <w:drawing>
+          <wp:inline distT="0" distB="0" distL="0" distR="0" wp14:anchorId="6A5AC197" wp14:editId="32B9A0AA">
+            <wp:extent cx="3628482" cy="2981325"/>
+            <wp:effectExtent l="0" t="0" r="0" b="0"/>
+            <wp:docPr id="1" name="Imagen 1"/>
+            <wp:cNvGraphicFramePr>
+              <a:graphicFrameLocks xmlns:a="http://schemas.openxmlformats.org/drawingml/2006/main" noChangeAspect="1"/>
+            </wp:cNvGraphicFramePr>
+            <a:graphic xmlns:a="http://schemas.openxmlformats.org/drawingml/2006/main">
+              <a:graphicData uri="http://schemas.openxmlformats.org/drawingml/2006/picture">
+                <pic:pic xmlns:pic="http://schemas.openxmlformats.org/drawingml/2006/picture">
+                  <pic:nvPicPr>
+                    <pic:cNvPr id="1" name=""/>
+                    <pic:cNvPicPr/>
+                  </pic:nvPicPr>
+                  <pic:blipFill rotWithShape="1">
+                    <a:blip r:embed="rId10"/>
+                    <a:srcRect l="32455" t="23532" r="32443" b="25170"/>
+                    <a:stretch/>
+                  </pic:blipFill>
+                  <pic:spPr bwMode="auto">
+                    <a:xfrm>
+                      <a:off x="0" y="0"/>
+                      <a:ext cx="3656041" cy="3003969"/>
+                    </a:xfrm>
+                    <a:prstGeom prst="rect">
+                      <a:avLst/>
+                    </a:prstGeom>
+                    <a:ln>
+                      <a:noFill/>
+                    </a:ln>
+                    <a:extLst>
+                      <a:ext uri="{53640926-AAD7-44D8-BBD7-CCE9431645EC}">
+                        <a14:shadowObscured xmlns:a14="http://schemas.microsoft.com/office/drawing/2010/main"/>
+                      </a:ext>
+                    </a:extLst>
+                  </pic:spPr>
+                </pic:pic>
+              </a:graphicData>
+            </a:graphic>
+          </wp:inline>
+        </w:drawing>
+      </w:r>
+    </w:p>
+    <w:p>
+      <w:pPr>
+        <w:jc w:val="center"/>
+      </w:pPr>
+      <w:r>
+        <w:t>Página inicial</w:t>
+      </w:r>
+    </w:p>
+    <w:p>
+      <w:pPr>
+        <w:jc w:val="center"/>
+      </w:pPr>
+      <w:r>
+        <w:rPr>
+          <w:noProof/>
+          <w:lang w:eastAsia="es-ES"/>
+        </w:rPr>
+        <w:drawing>
+          <wp:inline distT="0" distB="0" distL="0" distR="0" wp14:anchorId="6A507554" wp14:editId="5549FD6D">
+            <wp:extent cx="3743325" cy="3074874"/>
+            <wp:effectExtent l="0" t="0" r="0" b="0"/>
+            <wp:docPr id="2" name="Imagen 2"/>
+            <wp:cNvGraphicFramePr>
+              <a:graphicFrameLocks xmlns:a="http://schemas.openxmlformats.org/drawingml/2006/main" noChangeAspect="1"/>
+            </wp:cNvGraphicFramePr>
+            <a:graphic xmlns:a="http://schemas.openxmlformats.org/drawingml/2006/main">
+              <a:graphicData uri="http://schemas.openxmlformats.org/drawingml/2006/picture">
+                <pic:pic xmlns:pic="http://schemas.openxmlformats.org/drawingml/2006/picture">
+                  <pic:nvPicPr>
+                    <pic:cNvPr id="1" name=""/>
+                    <pic:cNvPicPr/>
+                  </pic:nvPicPr>
+                  <pic:blipFill rotWithShape="1">
+                    <a:blip r:embed="rId11"/>
+                    <a:srcRect l="35101" t="27923" r="35266" b="28781"/>
+                    <a:stretch/>
+                  </pic:blipFill>
+                  <pic:spPr bwMode="auto">
+                    <a:xfrm>
+                      <a:off x="0" y="0"/>
+                      <a:ext cx="3761247" cy="3089596"/>
+                    </a:xfrm>
+                    <a:prstGeom prst="rect">
+                      <a:avLst/>
+                    </a:prstGeom>
+                    <a:ln>
+                      <a:noFill/>
+                    </a:ln>
+                    <a:extLst>
+                      <a:ext uri="{53640926-AAD7-44D8-BBD7-CCE9431645EC}">
+                        <a14:shadowObscured xmlns:a14="http://schemas.microsoft.com/office/drawing/2010/main"/>
+                      </a:ext>
+                    </a:extLst>
+                  </pic:spPr>
+                </pic:pic>
+              </a:graphicData>
+            </a:graphic>
+          </wp:inline>
+        </w:drawing>
+      </w:r>
+    </w:p>
+    <w:p>
+      <w:pPr>
+        <w:jc w:val="center"/>
+      </w:pPr>
+      <w:r>
+        <w:lastRenderedPageBreak/>
+        <w:t>Página Dar Alta Empleados</w:t>
+      </w:r>
+    </w:p>
+    <w:p>
+      <w:pPr>
+        <w:jc w:val="center"/>
+      </w:pPr>
+      <w:r>
+        <w:rPr>
+          <w:noProof/>
+          <w:lang w:eastAsia="es-ES"/>
+        </w:rPr>
+        <w:drawing>
+          <wp:inline distT="0" distB="0" distL="0" distR="0" wp14:anchorId="32853021" wp14:editId="46AEB30F">
+            <wp:extent cx="5086350" cy="2763450"/>
+            <wp:effectExtent l="0" t="0" r="0" b="0"/>
+            <wp:docPr id="3" name="Imagen 3"/>
+            <wp:cNvGraphicFramePr>
+              <a:graphicFrameLocks xmlns:a="http://schemas.openxmlformats.org/drawingml/2006/main" noChangeAspect="1"/>
+            </wp:cNvGraphicFramePr>
+            <a:graphic xmlns:a="http://schemas.openxmlformats.org/drawingml/2006/main">
+              <a:graphicData uri="http://schemas.openxmlformats.org/drawingml/2006/picture">
+                <pic:pic xmlns:pic="http://schemas.openxmlformats.org/drawingml/2006/picture">
+                  <pic:nvPicPr>
+                    <pic:cNvPr id="1" name=""/>
+                    <pic:cNvPicPr/>
+                  </pic:nvPicPr>
+                  <pic:blipFill rotWithShape="1">
+                    <a:blip r:embed="rId12"/>
+                    <a:srcRect l="27340" t="27923" r="27857" b="28781"/>
+                    <a:stretch/>
+                  </pic:blipFill>
+                  <pic:spPr bwMode="auto">
+                    <a:xfrm>
+                      <a:off x="0" y="0"/>
+                      <a:ext cx="5102838" cy="2772408"/>
+                    </a:xfrm>
+                    <a:prstGeom prst="rect">
+                      <a:avLst/>
+                    </a:prstGeom>
+                    <a:ln>
+                      <a:noFill/>
+                    </a:ln>
+                    <a:extLst>
+                      <a:ext uri="{53640926-AAD7-44D8-BBD7-CCE9431645EC}">
+                        <a14:shadowObscured xmlns:a14="http://schemas.microsoft.com/office/drawing/2010/main"/>
+                      </a:ext>
+                    </a:extLst>
+                  </pic:spPr>
+                </pic:pic>
+              </a:graphicData>
+            </a:graphic>
+          </wp:inline>
+        </w:drawing>
+      </w:r>
+    </w:p>
+    <w:p>
+      <w:pPr>
+        <w:jc w:val="center"/>
+      </w:pPr>
+      <w:r>
+        <w:t>Página Ver Todos Empleados</w:t>
+      </w:r>
+    </w:p>
+    <w:p>
+      <w:pPr>
+        <w:pStyle w:val="Ttulo2"/>
+      </w:pPr>
+      <w:bookmarkStart w:id="12" w:name="_Toc448254557"/>
+      <w:r>
+        <w:t>4.2 Documentación de construcción</w:t>
       </w:r>
       <w:bookmarkEnd w:id="12"/>
     </w:p>
     <w:p>
       <w:r>
-        <w:t>Se trata de incluir en este apartado la documentación del desarrollo del proyecto de implementación, utilizando la tecnología A, del sistema cuyos requisitos funcionales se enumeraron en el apartado 2.</w:t>
-      </w:r>
+        <w:t>Hay que incluir una descripción de la construcción del prototipo, incluyendo algún extracto de código fuente. No es necesario todo el código. Sólo algún extracto para ver cómo se ha comentado.</w:t>
+      </w:r>
+    </w:p>
+    <w:p>
+      <w:pPr>
+        <w:jc w:val="center"/>
+      </w:pPr>
+    </w:p>
+    <w:p>
+      <w:pPr>
+        <w:jc w:val="center"/>
+      </w:pPr>
+    </w:p>
+    <w:p>
+      <w:pPr>
+        <w:jc w:val="center"/>
+      </w:pPr>
+    </w:p>
+    <w:p>
+      <w:pPr>
+        <w:jc w:val="center"/>
+      </w:pPr>
+    </w:p>
+    <w:p>
+      <w:pPr>
+        <w:jc w:val="center"/>
+      </w:pPr>
+    </w:p>
+    <w:p>
+      <w:pPr>
+        <w:jc w:val="left"/>
+      </w:pPr>
+      <w:r>
+        <w:t xml:space="preserve">Primero creamos una base de datos, utilizamos la base de datos local de java para dicha realización. Su nombre es </w:t>
+      </w:r>
+      <w:proofErr w:type="spellStart"/>
+      <w:r>
+        <w:t>Ejem</w:t>
+      </w:r>
+      <w:proofErr w:type="spellEnd"/>
+      <w:r>
+        <w:t xml:space="preserve"> como vemos en el pantallazo y luego como vemos en la parte inferior creamos la tabla empleados con sus propiedades y su clave primaria que es el identificador.</w:t>
+      </w:r>
+    </w:p>
+    <w:p>
+      <w:pPr>
+        <w:jc w:val="center"/>
+      </w:pPr>
+      <w:r>
+        <w:rPr>
+          <w:noProof/>
+          <w:lang w:eastAsia="es-ES"/>
+        </w:rPr>
+        <w:lastRenderedPageBreak/>
+        <w:drawing>
+          <wp:inline distT="0" distB="0" distL="0" distR="0" wp14:anchorId="561C1F74" wp14:editId="737BD971">
+            <wp:extent cx="3057525" cy="2810950"/>
+            <wp:effectExtent l="0" t="0" r="0" b="8890"/>
+            <wp:docPr id="4" name="Imagen 4"/>
+            <wp:cNvGraphicFramePr>
+              <a:graphicFrameLocks xmlns:a="http://schemas.openxmlformats.org/drawingml/2006/main" noChangeAspect="1"/>
+            </wp:cNvGraphicFramePr>
+            <a:graphic xmlns:a="http://schemas.openxmlformats.org/drawingml/2006/main">
+              <a:graphicData uri="http://schemas.openxmlformats.org/drawingml/2006/picture">
+                <pic:pic xmlns:pic="http://schemas.openxmlformats.org/drawingml/2006/picture">
+                  <pic:nvPicPr>
+                    <pic:cNvPr id="1" name=""/>
+                    <pic:cNvPicPr/>
+                  </pic:nvPicPr>
+                  <pic:blipFill rotWithShape="1">
+                    <a:blip r:embed="rId13"/>
+                    <a:srcRect r="67192" b="46350"/>
+                    <a:stretch/>
+                  </pic:blipFill>
+                  <pic:spPr bwMode="auto">
+                    <a:xfrm>
+                      <a:off x="0" y="0"/>
+                      <a:ext cx="3063148" cy="2816120"/>
+                    </a:xfrm>
+                    <a:prstGeom prst="rect">
+                      <a:avLst/>
+                    </a:prstGeom>
+                    <a:ln>
+                      <a:noFill/>
+                    </a:ln>
+                    <a:extLst>
+                      <a:ext uri="{53640926-AAD7-44D8-BBD7-CCE9431645EC}">
+                        <a14:shadowObscured xmlns:a14="http://schemas.microsoft.com/office/drawing/2010/main"/>
+                      </a:ext>
+                    </a:extLst>
+                  </pic:spPr>
+                </pic:pic>
+              </a:graphicData>
+            </a:graphic>
+          </wp:inline>
+        </w:drawing>
+      </w:r>
+    </w:p>
+    <w:p>
+      <w:pPr>
+        <w:jc w:val="left"/>
+      </w:pPr>
+      <w:r>
+        <w:t xml:space="preserve">Aquí podemos ver todos los paquetes que incluye nuestro proyecto además de la base de datos que anteriormente hemos visto. Como vemos está dividida en varias carpetas. En la primera están los archivos de configuración de </w:t>
+      </w:r>
+      <w:proofErr w:type="spellStart"/>
+      <w:r>
+        <w:t>hibernate</w:t>
+      </w:r>
+      <w:proofErr w:type="spellEnd"/>
+      <w:r>
+        <w:t xml:space="preserve">. Luego otra con los métodos(controlador), Clase objeto (modelo), y vista con las interfaces </w:t>
+      </w:r>
+      <w:r>
+        <w:t>gráficas</w:t>
+      </w:r>
+      <w:r>
+        <w:t xml:space="preserve"> y conexiones, por </w:t>
+      </w:r>
+      <w:r>
+        <w:t>último, la capeta final llamada</w:t>
+      </w:r>
+      <w:r>
+        <w:t xml:space="preserve"> </w:t>
+      </w:r>
+      <w:proofErr w:type="spellStart"/>
+      <w:r>
+        <w:t>H</w:t>
+      </w:r>
+      <w:r>
+        <w:t>ibernate</w:t>
+      </w:r>
+      <w:proofErr w:type="spellEnd"/>
+      <w:r>
+        <w:t xml:space="preserve"> es el comienzo de la aplicación. </w:t>
+      </w:r>
+      <w:proofErr w:type="spellStart"/>
+      <w:r>
+        <w:t>Tambien</w:t>
+      </w:r>
+      <w:proofErr w:type="spellEnd"/>
+      <w:r>
+        <w:t xml:space="preserve"> podemos ver las librerías que utiliza (</w:t>
+      </w:r>
+      <w:proofErr w:type="spellStart"/>
+      <w:r>
+        <w:t>Hibernate</w:t>
+      </w:r>
+      <w:proofErr w:type="spellEnd"/>
+      <w:r>
+        <w:t>,</w:t>
+      </w:r>
+      <w:r>
+        <w:t xml:space="preserve"> </w:t>
+      </w:r>
+      <w:r>
+        <w:t>JPA2.</w:t>
+      </w:r>
+      <w:proofErr w:type="gramStart"/>
+      <w:r>
+        <w:t>1,JDK</w:t>
+      </w:r>
+      <w:proofErr w:type="gramEnd"/>
+      <w:r>
+        <w:t xml:space="preserve">1.8) y la conexión con la base de datos </w:t>
+      </w:r>
+      <w:proofErr w:type="spellStart"/>
+      <w:r>
+        <w:t>derby</w:t>
+      </w:r>
+      <w:proofErr w:type="spellEnd"/>
+      <w:r>
+        <w:t>.</w:t>
+      </w:r>
+    </w:p>
+    <w:p>
+      <w:pPr>
+        <w:jc w:val="center"/>
+      </w:pPr>
+    </w:p>
+    <w:p>
+      <w:pPr>
+        <w:jc w:val="center"/>
+      </w:pPr>
+      <w:r>
+        <w:rPr>
+          <w:noProof/>
+          <w:lang w:eastAsia="es-ES"/>
+        </w:rPr>
+        <w:drawing>
+          <wp:inline distT="0" distB="0" distL="0" distR="0" wp14:anchorId="38E03263" wp14:editId="70D18638">
+            <wp:extent cx="2305050" cy="2914156"/>
+            <wp:effectExtent l="0" t="0" r="0" b="635"/>
+            <wp:docPr id="6" name="Imagen 6"/>
+            <wp:cNvGraphicFramePr>
+              <a:graphicFrameLocks xmlns:a="http://schemas.openxmlformats.org/drawingml/2006/main" noChangeAspect="1"/>
+            </wp:cNvGraphicFramePr>
+            <a:graphic xmlns:a="http://schemas.openxmlformats.org/drawingml/2006/main">
+              <a:graphicData uri="http://schemas.openxmlformats.org/drawingml/2006/picture">
+                <pic:pic xmlns:pic="http://schemas.openxmlformats.org/drawingml/2006/picture">
+                  <pic:nvPicPr>
+                    <pic:cNvPr id="1" name=""/>
+                    <pic:cNvPicPr/>
+                  </pic:nvPicPr>
+                  <pic:blipFill rotWithShape="1">
+                    <a:blip r:embed="rId14"/>
+                    <a:srcRect r="65957" b="35997"/>
+                    <a:stretch/>
+                  </pic:blipFill>
+                  <pic:spPr bwMode="auto">
+                    <a:xfrm>
+                      <a:off x="0" y="0"/>
+                      <a:ext cx="2319356" cy="2932243"/>
+                    </a:xfrm>
+                    <a:prstGeom prst="rect">
+                      <a:avLst/>
+                    </a:prstGeom>
+                    <a:ln>
+                      <a:noFill/>
+                    </a:ln>
+                    <a:extLst>
+                      <a:ext uri="{53640926-AAD7-44D8-BBD7-CCE9431645EC}">
+                        <a14:shadowObscured xmlns:a14="http://schemas.microsoft.com/office/drawing/2010/main"/>
+                      </a:ext>
+                    </a:extLst>
+                  </pic:spPr>
+                </pic:pic>
+              </a:graphicData>
+            </a:graphic>
+          </wp:inline>
+        </w:drawing>
+      </w:r>
+      <w:r>
+        <w:rPr>
+          <w:noProof/>
+          <w:lang w:eastAsia="es-ES"/>
+        </w:rPr>
+        <w:drawing>
+          <wp:inline distT="0" distB="0" distL="0" distR="0" wp14:anchorId="797D1C09" wp14:editId="4FA96C72">
+            <wp:extent cx="2305050" cy="2911017"/>
+            <wp:effectExtent l="0" t="0" r="0" b="3810"/>
+            <wp:docPr id="7" name="Imagen 7"/>
+            <wp:cNvGraphicFramePr>
+              <a:graphicFrameLocks xmlns:a="http://schemas.openxmlformats.org/drawingml/2006/main" noChangeAspect="1"/>
+            </wp:cNvGraphicFramePr>
+            <a:graphic xmlns:a="http://schemas.openxmlformats.org/drawingml/2006/main">
+              <a:graphicData uri="http://schemas.openxmlformats.org/drawingml/2006/picture">
+                <pic:pic xmlns:pic="http://schemas.openxmlformats.org/drawingml/2006/picture">
+                  <pic:nvPicPr>
+                    <pic:cNvPr id="1" name=""/>
+                    <pic:cNvPicPr/>
+                  </pic:nvPicPr>
+                  <pic:blipFill rotWithShape="1">
+                    <a:blip r:embed="rId15"/>
+                    <a:srcRect r="65781" b="23133"/>
+                    <a:stretch/>
+                  </pic:blipFill>
+                  <pic:spPr bwMode="auto">
+                    <a:xfrm>
+                      <a:off x="0" y="0"/>
+                      <a:ext cx="2312004" cy="2919799"/>
+                    </a:xfrm>
+                    <a:prstGeom prst="rect">
+                      <a:avLst/>
+                    </a:prstGeom>
+                    <a:ln>
+                      <a:noFill/>
+                    </a:ln>
+                    <a:extLst>
+                      <a:ext uri="{53640926-AAD7-44D8-BBD7-CCE9431645EC}">
+                        <a14:shadowObscured xmlns:a14="http://schemas.microsoft.com/office/drawing/2010/main"/>
+                      </a:ext>
+                    </a:extLst>
+                  </pic:spPr>
+                </pic:pic>
+              </a:graphicData>
+            </a:graphic>
+          </wp:inline>
+        </w:drawing>
+      </w:r>
+    </w:p>
+    <w:p>
+      <w:pPr>
+        <w:jc w:val="center"/>
+      </w:pPr>
+    </w:p>
+    <w:p>
+      <w:pPr>
+        <w:jc w:val="center"/>
+        <w:rPr>
+          <w:noProof/>
+          <w:lang w:eastAsia="es-ES"/>
+        </w:rPr>
+      </w:pPr>
+    </w:p>
+    <w:p>
+      <w:pPr>
+        <w:jc w:val="left"/>
+        <w:rPr>
+          <w:noProof/>
+          <w:lang w:eastAsia="es-ES"/>
+        </w:rPr>
+      </w:pPr>
+      <w:r>
+        <w:rPr>
+          <w:noProof/>
+          <w:lang w:eastAsia="es-ES"/>
+        </w:rPr>
+        <w:t>Comenzamos con la aplicación y lo primero que hacemos es configurar hibernate para la conexión con la base de datos, la cual tras unos pasos obtenemos dicho archivo: hibernate.cfg.xml.</w:t>
+      </w:r>
+    </w:p>
+    <w:p>
+      <w:pPr>
+        <w:jc w:val="center"/>
+      </w:pPr>
+      <w:r>
+        <w:rPr>
+          <w:noProof/>
+          <w:lang w:eastAsia="es-ES"/>
+        </w:rPr>
+        <w:lastRenderedPageBreak/>
+        <w:drawing>
+          <wp:inline distT="0" distB="0" distL="0" distR="0" wp14:anchorId="4868C026" wp14:editId="672DDC12">
+            <wp:extent cx="4295775" cy="2028825"/>
+            <wp:effectExtent l="0" t="0" r="9525" b="9525"/>
+            <wp:docPr id="17" name="Imagen 17"/>
+            <wp:cNvGraphicFramePr>
+              <a:graphicFrameLocks xmlns:a="http://schemas.openxmlformats.org/drawingml/2006/main" noChangeAspect="1"/>
+            </wp:cNvGraphicFramePr>
+            <a:graphic xmlns:a="http://schemas.openxmlformats.org/drawingml/2006/main">
+              <a:graphicData uri="http://schemas.openxmlformats.org/drawingml/2006/picture">
+                <pic:pic xmlns:pic="http://schemas.openxmlformats.org/drawingml/2006/picture">
+                  <pic:nvPicPr>
+                    <pic:cNvPr id="1" name=""/>
+                    <pic:cNvPicPr/>
+                  </pic:nvPicPr>
+                  <pic:blipFill rotWithShape="1">
+                    <a:blip r:embed="rId16"/>
+                    <a:srcRect r="20449" b="33173"/>
+                    <a:stretch/>
+                  </pic:blipFill>
+                  <pic:spPr bwMode="auto">
+                    <a:xfrm>
+                      <a:off x="0" y="0"/>
+                      <a:ext cx="4295775" cy="2028825"/>
+                    </a:xfrm>
+                    <a:prstGeom prst="rect">
+                      <a:avLst/>
+                    </a:prstGeom>
+                    <a:ln>
+                      <a:noFill/>
+                    </a:ln>
+                    <a:extLst>
+                      <a:ext uri="{53640926-AAD7-44D8-BBD7-CCE9431645EC}">
+                        <a14:shadowObscured xmlns:a14="http://schemas.microsoft.com/office/drawing/2010/main"/>
+                      </a:ext>
+                    </a:extLst>
+                  </pic:spPr>
+                </pic:pic>
+              </a:graphicData>
+            </a:graphic>
+          </wp:inline>
+        </w:drawing>
+      </w:r>
+    </w:p>
+    <w:p>
+      <w:pPr>
+        <w:jc w:val="left"/>
+      </w:pPr>
+      <w:r>
+        <w:t xml:space="preserve">A continuación, realizamos la ingeniería inversa de </w:t>
+      </w:r>
+      <w:proofErr w:type="spellStart"/>
+      <w:r>
+        <w:t>hibernate</w:t>
+      </w:r>
+      <w:proofErr w:type="spellEnd"/>
+      <w:r>
+        <w:t>, dentro de la cual seleccionamos la tabla que queremos. Obtenemos el archivo hibernate.reveng.xml.</w:t>
+      </w:r>
+    </w:p>
+    <w:p>
+      <w:pPr>
+        <w:jc w:val="center"/>
+      </w:pPr>
+      <w:r>
+        <w:rPr>
+          <w:noProof/>
+          <w:lang w:eastAsia="es-ES"/>
+        </w:rPr>
+        <w:drawing>
+          <wp:inline distT="0" distB="0" distL="0" distR="0" wp14:anchorId="2AFDED14" wp14:editId="444A34D6">
+            <wp:extent cx="4305300" cy="1952625"/>
+            <wp:effectExtent l="0" t="0" r="0" b="9525"/>
+            <wp:docPr id="18" name="Imagen 18"/>
+            <wp:cNvGraphicFramePr>
+              <a:graphicFrameLocks xmlns:a="http://schemas.openxmlformats.org/drawingml/2006/main" noChangeAspect="1"/>
+            </wp:cNvGraphicFramePr>
+            <a:graphic xmlns:a="http://schemas.openxmlformats.org/drawingml/2006/main">
+              <a:graphicData uri="http://schemas.openxmlformats.org/drawingml/2006/picture">
+                <pic:pic xmlns:pic="http://schemas.openxmlformats.org/drawingml/2006/picture">
+                  <pic:nvPicPr>
+                    <pic:cNvPr id="1" name=""/>
+                    <pic:cNvPicPr/>
+                  </pic:nvPicPr>
+                  <pic:blipFill rotWithShape="1">
+                    <a:blip r:embed="rId17"/>
+                    <a:srcRect r="20273" b="35683"/>
+                    <a:stretch/>
+                  </pic:blipFill>
+                  <pic:spPr bwMode="auto">
+                    <a:xfrm>
+                      <a:off x="0" y="0"/>
+                      <a:ext cx="4305300" cy="1952625"/>
+                    </a:xfrm>
+                    <a:prstGeom prst="rect">
+                      <a:avLst/>
+                    </a:prstGeom>
+                    <a:ln>
+                      <a:noFill/>
+                    </a:ln>
+                    <a:extLst>
+                      <a:ext uri="{53640926-AAD7-44D8-BBD7-CCE9431645EC}">
+                        <a14:shadowObscured xmlns:a14="http://schemas.microsoft.com/office/drawing/2010/main"/>
+                      </a:ext>
+                    </a:extLst>
+                  </pic:spPr>
+                </pic:pic>
+              </a:graphicData>
+            </a:graphic>
+          </wp:inline>
+        </w:drawing>
+      </w:r>
+    </w:p>
+    <w:p>
+      <w:pPr>
+        <w:jc w:val="left"/>
+      </w:pPr>
+      <w:r>
+        <w:t xml:space="preserve">Ahora generamos las clases, a través de </w:t>
+      </w:r>
+      <w:proofErr w:type="spellStart"/>
+      <w:r>
+        <w:t>Hibernate</w:t>
+      </w:r>
+      <w:proofErr w:type="spellEnd"/>
+      <w:r>
+        <w:t xml:space="preserve"> </w:t>
+      </w:r>
+      <w:proofErr w:type="spellStart"/>
+      <w:r>
+        <w:t>Mapping</w:t>
+      </w:r>
+      <w:proofErr w:type="spellEnd"/>
+      <w:r>
+        <w:t xml:space="preserve"> Files and </w:t>
+      </w:r>
+      <w:proofErr w:type="spellStart"/>
+      <w:r>
+        <w:t>POJOs</w:t>
+      </w:r>
+      <w:proofErr w:type="spellEnd"/>
+      <w:r>
+        <w:t xml:space="preserve"> </w:t>
+      </w:r>
+      <w:proofErr w:type="spellStart"/>
+      <w:r>
+        <w:t>from</w:t>
+      </w:r>
+      <w:proofErr w:type="spellEnd"/>
+      <w:r>
+        <w:t xml:space="preserve"> </w:t>
+      </w:r>
+      <w:proofErr w:type="spellStart"/>
+      <w:r>
+        <w:t>database</w:t>
+      </w:r>
+      <w:proofErr w:type="spellEnd"/>
+      <w:r>
+        <w:t>, el cual utiliza los archivos anteriormente mencionados y crea una clase normal de java llamada Empleado y…</w:t>
+      </w:r>
+    </w:p>
+    <w:p>
+      <w:pPr>
+        <w:jc w:val="center"/>
+      </w:pPr>
+      <w:r>
+        <w:rPr>
+          <w:noProof/>
+          <w:lang w:eastAsia="es-ES"/>
+        </w:rPr>
+        <w:drawing>
+          <wp:inline distT="0" distB="0" distL="0" distR="0" wp14:anchorId="1F066DF5" wp14:editId="4157A423">
+            <wp:extent cx="4267200" cy="2019300"/>
+            <wp:effectExtent l="0" t="0" r="0" b="0"/>
+            <wp:docPr id="10" name="Imagen 10"/>
+            <wp:cNvGraphicFramePr>
+              <a:graphicFrameLocks xmlns:a="http://schemas.openxmlformats.org/drawingml/2006/main" noChangeAspect="1"/>
+            </wp:cNvGraphicFramePr>
+            <a:graphic xmlns:a="http://schemas.openxmlformats.org/drawingml/2006/main">
+              <a:graphicData uri="http://schemas.openxmlformats.org/drawingml/2006/picture">
+                <pic:pic xmlns:pic="http://schemas.openxmlformats.org/drawingml/2006/picture">
+                  <pic:nvPicPr>
+                    <pic:cNvPr id="1" name=""/>
+                    <pic:cNvPicPr/>
+                  </pic:nvPicPr>
+                  <pic:blipFill rotWithShape="1">
+                    <a:blip r:embed="rId18"/>
+                    <a:srcRect r="20979" b="33487"/>
+                    <a:stretch/>
+                  </pic:blipFill>
+                  <pic:spPr bwMode="auto">
+                    <a:xfrm>
+                      <a:off x="0" y="0"/>
+                      <a:ext cx="4267200" cy="2019300"/>
+                    </a:xfrm>
+                    <a:prstGeom prst="rect">
+                      <a:avLst/>
+                    </a:prstGeom>
+                    <a:ln>
+                      <a:noFill/>
+                    </a:ln>
+                    <a:extLst>
+                      <a:ext uri="{53640926-AAD7-44D8-BBD7-CCE9431645EC}">
+                        <a14:shadowObscured xmlns:a14="http://schemas.microsoft.com/office/drawing/2010/main"/>
+                      </a:ext>
+                    </a:extLst>
+                  </pic:spPr>
+                </pic:pic>
+              </a:graphicData>
+            </a:graphic>
+          </wp:inline>
+        </w:drawing>
+      </w:r>
+    </w:p>
+    <w:p>
+      <w:pPr>
+        <w:jc w:val="center"/>
+      </w:pPr>
+    </w:p>
+    <w:p>
+      <w:pPr>
+        <w:jc w:val="center"/>
+      </w:pPr>
+    </w:p>
+    <w:p>
+      <w:pPr>
+        <w:jc w:val="center"/>
+      </w:pPr>
+    </w:p>
+    <w:p>
+      <w:pPr>
+        <w:jc w:val="left"/>
+      </w:pPr>
+      <w:r>
+        <w:t xml:space="preserve">Su configuración en </w:t>
+      </w:r>
+      <w:proofErr w:type="spellStart"/>
+      <w:r>
+        <w:t>xml</w:t>
+      </w:r>
+      <w:proofErr w:type="spellEnd"/>
+      <w:r>
+        <w:t xml:space="preserve"> llamada Empleado.hbm.xml.</w:t>
+      </w:r>
+    </w:p>
+    <w:p>
+      <w:pPr>
+        <w:jc w:val="center"/>
+      </w:pPr>
+      <w:r>
+        <w:rPr>
+          <w:noProof/>
+          <w:lang w:eastAsia="es-ES"/>
+        </w:rPr>
+        <w:lastRenderedPageBreak/>
+        <w:drawing>
+          <wp:inline distT="0" distB="0" distL="0" distR="0" wp14:anchorId="2CC9D4FE" wp14:editId="59A09A59">
+            <wp:extent cx="4257675" cy="1943100"/>
+            <wp:effectExtent l="0" t="0" r="9525" b="0"/>
+            <wp:docPr id="11" name="Imagen 11"/>
+            <wp:cNvGraphicFramePr>
+              <a:graphicFrameLocks xmlns:a="http://schemas.openxmlformats.org/drawingml/2006/main" noChangeAspect="1"/>
+            </wp:cNvGraphicFramePr>
+            <a:graphic xmlns:a="http://schemas.openxmlformats.org/drawingml/2006/main">
+              <a:graphicData uri="http://schemas.openxmlformats.org/drawingml/2006/picture">
+                <pic:pic xmlns:pic="http://schemas.openxmlformats.org/drawingml/2006/picture">
+                  <pic:nvPicPr>
+                    <pic:cNvPr id="1" name=""/>
+                    <pic:cNvPicPr/>
+                  </pic:nvPicPr>
+                  <pic:blipFill rotWithShape="1">
+                    <a:blip r:embed="rId19"/>
+                    <a:srcRect r="21155" b="35997"/>
+                    <a:stretch/>
+                  </pic:blipFill>
+                  <pic:spPr bwMode="auto">
+                    <a:xfrm>
+                      <a:off x="0" y="0"/>
+                      <a:ext cx="4257675" cy="1943100"/>
+                    </a:xfrm>
+                    <a:prstGeom prst="rect">
+                      <a:avLst/>
+                    </a:prstGeom>
+                    <a:ln>
+                      <a:noFill/>
+                    </a:ln>
+                    <a:extLst>
+                      <a:ext uri="{53640926-AAD7-44D8-BBD7-CCE9431645EC}">
+                        <a14:shadowObscured xmlns:a14="http://schemas.microsoft.com/office/drawing/2010/main"/>
+                      </a:ext>
+                    </a:extLst>
+                  </pic:spPr>
+                </pic:pic>
+              </a:graphicData>
+            </a:graphic>
+          </wp:inline>
+        </w:drawing>
+      </w:r>
+    </w:p>
+    <w:p>
+      <w:pPr>
+        <w:jc w:val="center"/>
+      </w:pPr>
+    </w:p>
+    <w:p>
+      <w:pPr>
+        <w:jc w:val="left"/>
+      </w:pPr>
+      <w:r>
+        <w:t>Ahora comenzamos con las operaciones o métodos que va a realizar la aplicación. En este caso tenemos el de dar de alta al empleado y otro que muestras todos los empleados registrados.</w:t>
+      </w:r>
+    </w:p>
+    <w:p>
+      <w:pPr>
+        <w:jc w:val="center"/>
+      </w:pPr>
+      <w:r>
+        <w:rPr>
+          <w:noProof/>
+          <w:lang w:eastAsia="es-ES"/>
+        </w:rPr>
+        <w:drawing>
+          <wp:inline distT="0" distB="0" distL="0" distR="0" wp14:anchorId="7CC2A7D2" wp14:editId="12257901">
+            <wp:extent cx="4257675" cy="1924050"/>
+            <wp:effectExtent l="0" t="0" r="9525" b="0"/>
+            <wp:docPr id="12" name="Imagen 12"/>
+            <wp:cNvGraphicFramePr>
+              <a:graphicFrameLocks xmlns:a="http://schemas.openxmlformats.org/drawingml/2006/main" noChangeAspect="1"/>
+            </wp:cNvGraphicFramePr>
+            <a:graphic xmlns:a="http://schemas.openxmlformats.org/drawingml/2006/main">
+              <a:graphicData uri="http://schemas.openxmlformats.org/drawingml/2006/picture">
+                <pic:pic xmlns:pic="http://schemas.openxmlformats.org/drawingml/2006/picture">
+                  <pic:nvPicPr>
+                    <pic:cNvPr id="1" name=""/>
+                    <pic:cNvPicPr/>
+                  </pic:nvPicPr>
+                  <pic:blipFill rotWithShape="1">
+                    <a:blip r:embed="rId20"/>
+                    <a:srcRect r="21155" b="36624"/>
+                    <a:stretch/>
+                  </pic:blipFill>
+                  <pic:spPr bwMode="auto">
+                    <a:xfrm>
+                      <a:off x="0" y="0"/>
+                      <a:ext cx="4257675" cy="1924050"/>
+                    </a:xfrm>
+                    <a:prstGeom prst="rect">
+                      <a:avLst/>
+                    </a:prstGeom>
+                    <a:ln>
+                      <a:noFill/>
+                    </a:ln>
+                    <a:extLst>
+                      <a:ext uri="{53640926-AAD7-44D8-BBD7-CCE9431645EC}">
+                        <a14:shadowObscured xmlns:a14="http://schemas.microsoft.com/office/drawing/2010/main"/>
+                      </a:ext>
+                    </a:extLst>
+                  </pic:spPr>
+                </pic:pic>
+              </a:graphicData>
+            </a:graphic>
+          </wp:inline>
+        </w:drawing>
+      </w:r>
+    </w:p>
+    <w:p>
+      <w:pPr>
+        <w:jc w:val="left"/>
+      </w:pPr>
+      <w:r>
+        <w:t>Ahora vamos con las vistas en esta primera es de la de Alta de Empleados dentro de la cual recogemos todos los datos que serán rellenados en el formulario que hemos creado.</w:t>
+      </w:r>
+    </w:p>
+    <w:p>
+      <w:pPr>
+        <w:jc w:val="center"/>
+      </w:pPr>
+      <w:r>
+        <w:rPr>
+          <w:noProof/>
+          <w:lang w:eastAsia="es-ES"/>
+        </w:rPr>
+        <w:drawing>
+          <wp:inline distT="0" distB="0" distL="0" distR="0" wp14:anchorId="2A938032" wp14:editId="1D5A54B2">
+            <wp:extent cx="4267200" cy="1933575"/>
+            <wp:effectExtent l="0" t="0" r="0" b="9525"/>
+            <wp:docPr id="13" name="Imagen 13"/>
+            <wp:cNvGraphicFramePr>
+              <a:graphicFrameLocks xmlns:a="http://schemas.openxmlformats.org/drawingml/2006/main" noChangeAspect="1"/>
+            </wp:cNvGraphicFramePr>
+            <a:graphic xmlns:a="http://schemas.openxmlformats.org/drawingml/2006/main">
+              <a:graphicData uri="http://schemas.openxmlformats.org/drawingml/2006/picture">
+                <pic:pic xmlns:pic="http://schemas.openxmlformats.org/drawingml/2006/picture">
+                  <pic:nvPicPr>
+                    <pic:cNvPr id="1" name=""/>
+                    <pic:cNvPicPr/>
+                  </pic:nvPicPr>
+                  <pic:blipFill rotWithShape="1">
+                    <a:blip r:embed="rId21"/>
+                    <a:srcRect r="20979" b="36311"/>
+                    <a:stretch/>
+                  </pic:blipFill>
+                  <pic:spPr bwMode="auto">
+                    <a:xfrm>
+                      <a:off x="0" y="0"/>
+                      <a:ext cx="4267200" cy="1933575"/>
+                    </a:xfrm>
+                    <a:prstGeom prst="rect">
+                      <a:avLst/>
+                    </a:prstGeom>
+                    <a:ln>
+                      <a:noFill/>
+                    </a:ln>
+                    <a:extLst>
+                      <a:ext uri="{53640926-AAD7-44D8-BBD7-CCE9431645EC}">
+                        <a14:shadowObscured xmlns:a14="http://schemas.microsoft.com/office/drawing/2010/main"/>
+                      </a:ext>
+                    </a:extLst>
+                  </pic:spPr>
+                </pic:pic>
+              </a:graphicData>
+            </a:graphic>
+          </wp:inline>
+        </w:drawing>
+      </w:r>
+    </w:p>
+    <w:p>
+      <w:pPr>
+        <w:jc w:val="center"/>
+      </w:pPr>
+    </w:p>
+    <w:p>
+      <w:pPr>
+        <w:jc w:val="center"/>
+      </w:pPr>
+    </w:p>
+    <w:p>
+      <w:pPr>
+        <w:jc w:val="center"/>
+      </w:pPr>
+    </w:p>
+    <w:p>
+      <w:pPr>
+        <w:jc w:val="left"/>
+      </w:pPr>
+      <w:r>
+        <w:t>En esta vista mostraremos los datos de los empleados registrados anteriormente.</w:t>
+      </w:r>
+    </w:p>
+    <w:p>
+      <w:pPr>
+        <w:jc w:val="center"/>
+      </w:pPr>
+      <w:r>
+        <w:rPr>
+          <w:noProof/>
+          <w:lang w:eastAsia="es-ES"/>
+        </w:rPr>
+        <w:lastRenderedPageBreak/>
+        <w:drawing>
+          <wp:inline distT="0" distB="0" distL="0" distR="0" wp14:anchorId="06E47321" wp14:editId="7B8CC5B8">
+            <wp:extent cx="4238625" cy="1943100"/>
+            <wp:effectExtent l="0" t="0" r="9525" b="0"/>
+            <wp:docPr id="14" name="Imagen 14"/>
+            <wp:cNvGraphicFramePr>
+              <a:graphicFrameLocks xmlns:a="http://schemas.openxmlformats.org/drawingml/2006/main" noChangeAspect="1"/>
+            </wp:cNvGraphicFramePr>
+            <a:graphic xmlns:a="http://schemas.openxmlformats.org/drawingml/2006/main">
+              <a:graphicData uri="http://schemas.openxmlformats.org/drawingml/2006/picture">
+                <pic:pic xmlns:pic="http://schemas.openxmlformats.org/drawingml/2006/picture">
+                  <pic:nvPicPr>
+                    <pic:cNvPr id="1" name=""/>
+                    <pic:cNvPicPr/>
+                  </pic:nvPicPr>
+                  <pic:blipFill rotWithShape="1">
+                    <a:blip r:embed="rId22"/>
+                    <a:srcRect r="21507" b="35997"/>
+                    <a:stretch/>
+                  </pic:blipFill>
+                  <pic:spPr bwMode="auto">
+                    <a:xfrm>
+                      <a:off x="0" y="0"/>
+                      <a:ext cx="4238625" cy="1943100"/>
+                    </a:xfrm>
+                    <a:prstGeom prst="rect">
+                      <a:avLst/>
+                    </a:prstGeom>
+                    <a:ln>
+                      <a:noFill/>
+                    </a:ln>
+                    <a:extLst>
+                      <a:ext uri="{53640926-AAD7-44D8-BBD7-CCE9431645EC}">
+                        <a14:shadowObscured xmlns:a14="http://schemas.microsoft.com/office/drawing/2010/main"/>
+                      </a:ext>
+                    </a:extLst>
+                  </pic:spPr>
+                </pic:pic>
+              </a:graphicData>
+            </a:graphic>
+          </wp:inline>
+        </w:drawing>
+      </w:r>
+    </w:p>
+    <w:p>
+      <w:pPr>
+        <w:jc w:val="left"/>
+      </w:pPr>
+      <w:r>
+        <w:t>Por último</w:t>
+      </w:r>
+      <w:r>
+        <w:t>,</w:t>
+      </w:r>
+      <w:r>
+        <w:t xml:space="preserve"> esta es la vista de la página principal, la cual observamos el re direccionamiento de los botones a las diversas páginas</w:t>
+      </w:r>
+      <w:r>
+        <w:t>.</w:t>
+      </w:r>
+    </w:p>
+    <w:p>
+      <w:pPr>
+        <w:jc w:val="center"/>
+      </w:pPr>
+      <w:r>
+        <w:rPr>
+          <w:noProof/>
+          <w:lang w:eastAsia="es-ES"/>
+        </w:rPr>
+        <w:drawing>
+          <wp:inline distT="0" distB="0" distL="0" distR="0" wp14:anchorId="60B2DA18" wp14:editId="1A97783B">
+            <wp:extent cx="4257675" cy="1924050"/>
+            <wp:effectExtent l="0" t="0" r="9525" b="0"/>
+            <wp:docPr id="15" name="Imagen 15"/>
+            <wp:cNvGraphicFramePr>
+              <a:graphicFrameLocks xmlns:a="http://schemas.openxmlformats.org/drawingml/2006/main" noChangeAspect="1"/>
+            </wp:cNvGraphicFramePr>
+            <a:graphic xmlns:a="http://schemas.openxmlformats.org/drawingml/2006/main">
+              <a:graphicData uri="http://schemas.openxmlformats.org/drawingml/2006/picture">
+                <pic:pic xmlns:pic="http://schemas.openxmlformats.org/drawingml/2006/picture">
+                  <pic:nvPicPr>
+                    <pic:cNvPr id="1" name=""/>
+                    <pic:cNvPicPr/>
+                  </pic:nvPicPr>
+                  <pic:blipFill rotWithShape="1">
+                    <a:blip r:embed="rId23"/>
+                    <a:srcRect r="21155" b="36624"/>
+                    <a:stretch/>
+                  </pic:blipFill>
+                  <pic:spPr bwMode="auto">
+                    <a:xfrm>
+                      <a:off x="0" y="0"/>
+                      <a:ext cx="4257675" cy="1924050"/>
+                    </a:xfrm>
+                    <a:prstGeom prst="rect">
+                      <a:avLst/>
+                    </a:prstGeom>
+                    <a:ln>
+                      <a:noFill/>
+                    </a:ln>
+                    <a:extLst>
+                      <a:ext uri="{53640926-AAD7-44D8-BBD7-CCE9431645EC}">
+                        <a14:shadowObscured xmlns:a14="http://schemas.microsoft.com/office/drawing/2010/main"/>
+                      </a:ext>
+                    </a:extLst>
+                  </pic:spPr>
+                </pic:pic>
+              </a:graphicData>
+            </a:graphic>
+          </wp:inline>
+        </w:drawing>
+      </w:r>
+    </w:p>
+    <w:p>
+      <w:pPr>
+        <w:jc w:val="left"/>
+      </w:pPr>
+      <w:r>
+        <w:t xml:space="preserve">Y aquí estaría el </w:t>
+      </w:r>
+      <w:proofErr w:type="spellStart"/>
+      <w:r>
+        <w:t>main</w:t>
+      </w:r>
+      <w:proofErr w:type="spellEnd"/>
+      <w:r>
+        <w:t xml:space="preserve"> del programa.</w:t>
+      </w:r>
+    </w:p>
+    <w:p>
+      <w:pPr>
+        <w:jc w:val="center"/>
+      </w:pPr>
+      <w:r>
+        <w:rPr>
+          <w:noProof/>
+          <w:lang w:eastAsia="es-ES"/>
+        </w:rPr>
+        <w:drawing>
+          <wp:inline distT="0" distB="0" distL="0" distR="0" wp14:anchorId="29CDA7AF" wp14:editId="02B2E9C8">
+            <wp:extent cx="4248150" cy="1933575"/>
+            <wp:effectExtent l="0" t="0" r="0" b="9525"/>
+            <wp:docPr id="16" name="Imagen 16"/>
+            <wp:cNvGraphicFramePr>
+              <a:graphicFrameLocks xmlns:a="http://schemas.openxmlformats.org/drawingml/2006/main" noChangeAspect="1"/>
+            </wp:cNvGraphicFramePr>
+            <a:graphic xmlns:a="http://schemas.openxmlformats.org/drawingml/2006/main">
+              <a:graphicData uri="http://schemas.openxmlformats.org/drawingml/2006/picture">
+                <pic:pic xmlns:pic="http://schemas.openxmlformats.org/drawingml/2006/picture">
+                  <pic:nvPicPr>
+                    <pic:cNvPr id="1" name=""/>
+                    <pic:cNvPicPr/>
+                  </pic:nvPicPr>
+                  <pic:blipFill rotWithShape="1">
+                    <a:blip r:embed="rId24"/>
+                    <a:srcRect r="21331" b="36311"/>
+                    <a:stretch/>
+                  </pic:blipFill>
+                  <pic:spPr bwMode="auto">
+                    <a:xfrm>
+                      <a:off x="0" y="0"/>
+                      <a:ext cx="4248150" cy="1933575"/>
+                    </a:xfrm>
+                    <a:prstGeom prst="rect">
+                      <a:avLst/>
+                    </a:prstGeom>
+                    <a:ln>
+                      <a:noFill/>
+                    </a:ln>
+                    <a:extLst>
+                      <a:ext uri="{53640926-AAD7-44D8-BBD7-CCE9431645EC}">
+                        <a14:shadowObscured xmlns:a14="http://schemas.microsoft.com/office/drawing/2010/main"/>
+                      </a:ext>
+                    </a:extLst>
+                  </pic:spPr>
+                </pic:pic>
+              </a:graphicData>
+            </a:graphic>
+          </wp:inline>
+        </w:drawing>
+      </w:r>
+    </w:p>
+    <w:p>
+      <w:pPr>
+        <w:jc w:val="center"/>
+      </w:pPr>
     </w:p>
     <w:p>
       <w:pPr>
         <w:pStyle w:val="Ttulo2"/>
       </w:pPr>
-      <w:bookmarkStart w:id="13" w:name="_Toc448254556"/>
-      <w:r>
-        <w:t>4.1 Documentación de diseño</w:t>
+      <w:bookmarkStart w:id="13" w:name="_Toc448254558"/>
+      <w:r>
+        <w:t>4.3 Documentación de pruebas</w:t>
       </w:r>
       <w:bookmarkEnd w:id="13"/>
     </w:p>
     <w:p>
       <w:r>
-        <w:t xml:space="preserve">Hay que incluir la descripción del diseño del prototipo, incluyendo diagramas, y </w:t>
-      </w:r>
-      <w:r>
-        <w:t xml:space="preserve">el diseño de </w:t>
-      </w:r>
-      <w:r>
-        <w:t>la interfaz de usuario.</w:t>
+        <w:t>Casos de prueba establecidos y resultados de las pruebas y acciones de corrección. No es creíble que no hayan aparecido errores en los caso</w:t>
+      </w:r>
+      <w:r>
+        <w:t>s</w:t>
+      </w:r>
+      <w:r>
+        <w:t xml:space="preserve"> de prueba.</w:t>
       </w:r>
     </w:p>
     <w:p>
       <w:pPr>
         <w:pStyle w:val="Ttulo2"/>
       </w:pPr>
-      <w:bookmarkStart w:id="14" w:name="_Toc448254557"/>
-      <w:r>
-        <w:t>4.2 Documentación de construcción</w:t>
+      <w:bookmarkStart w:id="14" w:name="_Toc448254559"/>
+    </w:p>
+    <w:p>
+      <w:pPr>
+        <w:pStyle w:val="Ttulo2"/>
+      </w:pPr>
+      <w:r>
+        <w:t>4.4 Documentación de instalación</w:t>
       </w:r>
       <w:bookmarkEnd w:id="14"/>
     </w:p>
     <w:p>
       <w:r>
-        <w:t>Hay que incluir una descripción de la construcción del prototipo, incluyendo algún extracto de código fuente. No es necesario todo el código. Sólo algún extracto para ver cómo se ha comentado.</w:t>
+        <w:t xml:space="preserve">Para poder ejecutar el prototipo debe </w:t>
+      </w:r>
+      <w:r>
+        <w:t>pulsar en el ejecutable que ha sido creado, el cual se abrirá y podrá acceder a la aplicación la cual funcionará una vez esté conectada la base de datos.</w:t>
       </w:r>
     </w:p>
     <w:p>
       <w:pPr>
         <w:pStyle w:val="Ttulo2"/>
       </w:pPr>
-      <w:bookmarkStart w:id="15" w:name="_Toc448254558"/>
-      <w:r>
-        <w:t>4.3 Documentación de pruebas</w:t>
+      <w:bookmarkStart w:id="15" w:name="_Toc448254560"/>
+      <w:r>
+        <w:t>4.5 Manual de usuario</w:t>
       </w:r>
       <w:bookmarkEnd w:id="15"/>
-    </w:p>
-    <w:p>
-      <w:r>
-        <w:t>Casos de prueba establecidos y resultados de las pruebas y acciones de corrección. No es creíble que no hayan aparecido errores en los caso de prueba.</w:t>
-      </w:r>
-    </w:p>
-    <w:p>
-      <w:pPr>
-        <w:pStyle w:val="Ttulo2"/>
-      </w:pPr>
-      <w:bookmarkStart w:id="16" w:name="_Toc448254559"/>
-      <w:r>
-        <w:t>4.4 Documentación de instalación</w:t>
-      </w:r>
-      <w:bookmarkEnd w:id="16"/>
-    </w:p>
-    <w:p>
-      <w:r>
-        <w:t>Descripción suficiente para que una persona que no ha participado en el proyecto pueda instalar el prototipo.</w:t>
-      </w:r>
-    </w:p>
-    <w:p>
-      <w:pPr>
-        <w:pStyle w:val="Ttulo2"/>
-      </w:pPr>
-      <w:bookmarkStart w:id="17" w:name="_Toc448254560"/>
-      <w:r>
-        <w:t>4.5 Manual de usuario</w:t>
-      </w:r>
-      <w:bookmarkEnd w:id="17"/>
-    </w:p>
-    <w:p>
-      <w:r>
-        <w:t>Descripción suficiente para que una persona que no ha participado en el proyecto pueda utilizar toda la funcionalidad que ofrece el prototipo.</w:t>
-      </w:r>
-      <w:r>
-        <w:t xml:space="preserve"> Que debe coincidir con los requisitos funcionales incluidos en el apartado 2.</w:t>
+      <w:r>
+        <w:t xml:space="preserve"> </w:t>
+      </w:r>
+    </w:p>
+    <w:p>
+      <w:r>
+        <w:t>La aplicación es muy sencilla cualquier podría saber utilizarla sin la necesidad de anterior explicación. Una vez abres la aplicación se inicia con una página principal la</w:t>
+      </w:r>
+      <w:r>
+        <w:t xml:space="preserve"> cual consta de dos botones, si pulsamos el </w:t>
+      </w:r>
+      <w:r>
+        <w:t xml:space="preserve">primer botón </w:t>
+      </w:r>
+      <w:r>
+        <w:t xml:space="preserve">llamado “registrar empleado” accedes a otra página en la cual encontraras un formulario que deberás rellenar con los datos del empleado que quieras registrar en la base de datos y por ultimo para que estos queden guardados debes pulsar el botón “registrar”, si el registro se realizó con éxito te apareceré un mensaje confirmándolo. Si en cambio pulsamos el segundo botón de la página principal llamado </w:t>
+      </w:r>
+      <w:r>
+        <w:t>“ver empleados</w:t>
+      </w:r>
+      <w:r>
+        <w:t>”</w:t>
+      </w:r>
+      <w:r>
+        <w:t xml:space="preserve"> accederemos a otra página en la cual observamos todos los empleados que se encuentran registrados en la base de datos.</w:t>
       </w:r>
     </w:p>
     <w:p>
@@ -3316,102 +4521,819 @@
       <w:pPr>
         <w:pStyle w:val="Ttulo1"/>
       </w:pPr>
-      <w:bookmarkStart w:id="18" w:name="_Toc448254561"/>
+      <w:bookmarkStart w:id="16" w:name="_Toc448254561"/>
       <w:r>
         <w:lastRenderedPageBreak/>
-        <w:t xml:space="preserve">5. Proyecto de implementación de un prototipo del sistema utilizando la tecnología </w:t>
-      </w:r>
-      <w:r>
-        <w:t>B</w:t>
+        <w:t xml:space="preserve">5. Proyecto de implementación de un prototipo del sistema utilizando </w:t>
+      </w:r>
+      <w:bookmarkEnd w:id="16"/>
+      <w:proofErr w:type="spellStart"/>
+      <w:r>
+        <w:t>Entity</w:t>
+      </w:r>
+      <w:proofErr w:type="spellEnd"/>
+      <w:r>
+        <w:t xml:space="preserve"> Framework</w:t>
+      </w:r>
+    </w:p>
+    <w:p>
+      <w:r>
+        <w:t>Se trata de incluir en este apartado la documentación del desarrollo del proyecto de implementa</w:t>
+      </w:r>
+      <w:r>
+        <w:t>ción, utilizando la tecnología B</w:t>
+      </w:r>
+      <w:r>
+        <w:t>, del sistema cuyos requisitos funcionales se enumeraron en el apartado 2.</w:t>
+      </w:r>
+    </w:p>
+    <w:p>
+      <w:pPr>
+        <w:pStyle w:val="Ttulo2"/>
+      </w:pPr>
+      <w:bookmarkStart w:id="17" w:name="_Toc448254562"/>
+      <w:r>
+        <w:t>5.1 Documentación de diseño</w:t>
+      </w:r>
+      <w:bookmarkEnd w:id="17"/>
+    </w:p>
+    <w:p>
+      <w:bookmarkStart w:id="18" w:name="_Toc448254563"/>
+      <w:r>
+        <w:t>El diseño de la aplicación basada en</w:t>
+      </w:r>
+      <w:r>
+        <w:t xml:space="preserve"> </w:t>
+      </w:r>
+      <w:proofErr w:type="spellStart"/>
+      <w:r>
+        <w:t>Entity</w:t>
+      </w:r>
+      <w:proofErr w:type="spellEnd"/>
+      <w:r>
+        <w:t xml:space="preserve"> Framework</w:t>
+      </w:r>
+      <w:r>
+        <w:t xml:space="preserve"> consiste en una aplicación sobre los empleados de una empresa. Dicha aplicación consta de una página inicial en la cual se incluyen dos botones. Un primer botón llamado “Dar de Alta Empleados” el cuál accederá a otra página, dentro de la cuál tendremos un formulario que rellenar los datos del empleado, el registro se confirmará con un botón llamado “Registrar”, con lo que los datos se guardaran en la base de datos creada anteriormente a través de </w:t>
+      </w:r>
+      <w:proofErr w:type="spellStart"/>
+      <w:r>
+        <w:t>Entity</w:t>
+      </w:r>
+      <w:proofErr w:type="spellEnd"/>
+      <w:r>
+        <w:t xml:space="preserve"> Framework</w:t>
+      </w:r>
+      <w:r>
+        <w:t>. El segundo botón de la página inicial llamado “Ver Todos Empleados”, el cuál accederá a otra página que nos mostrará todos los empleados anteriormente registrados.</w:t>
+      </w:r>
+    </w:p>
+    <w:p>
+      <w:pPr>
+        <w:jc w:val="center"/>
+      </w:pPr>
+      <w:r>
+        <w:rPr>
+          <w:noProof/>
+          <w:lang w:eastAsia="es-ES"/>
+        </w:rPr>
+        <w:drawing>
+          <wp:inline distT="0" distB="0" distL="0" distR="0" wp14:anchorId="51B63A83" wp14:editId="3F4B040C">
+            <wp:extent cx="4267200" cy="4495800"/>
+            <wp:effectExtent l="0" t="0" r="0" b="0"/>
+            <wp:docPr id="5" name="Imagen 5"/>
+            <wp:cNvGraphicFramePr>
+              <a:graphicFrameLocks xmlns:a="http://schemas.openxmlformats.org/drawingml/2006/main" noChangeAspect="1"/>
+            </wp:cNvGraphicFramePr>
+            <a:graphic xmlns:a="http://schemas.openxmlformats.org/drawingml/2006/main">
+              <a:graphicData uri="http://schemas.openxmlformats.org/drawingml/2006/picture">
+                <pic:pic xmlns:pic="http://schemas.openxmlformats.org/drawingml/2006/picture">
+                  <pic:nvPicPr>
+                    <pic:cNvPr id="1" name=""/>
+                    <pic:cNvPicPr/>
+                  </pic:nvPicPr>
+                  <pic:blipFill>
+                    <a:blip r:embed="rId25"/>
+                    <a:stretch>
+                      <a:fillRect/>
+                    </a:stretch>
+                  </pic:blipFill>
+                  <pic:spPr>
+                    <a:xfrm>
+                      <a:off x="0" y="0"/>
+                      <a:ext cx="4267200" cy="4495800"/>
+                    </a:xfrm>
+                    <a:prstGeom prst="rect">
+                      <a:avLst/>
+                    </a:prstGeom>
+                  </pic:spPr>
+                </pic:pic>
+              </a:graphicData>
+            </a:graphic>
+          </wp:inline>
+        </w:drawing>
+      </w:r>
+    </w:p>
+    <w:p>
+      <w:pPr>
+        <w:jc w:val="center"/>
+        <w:rPr>
+          <w:i/>
+        </w:rPr>
+      </w:pPr>
+      <w:proofErr w:type="spellStart"/>
+      <w:r>
+        <w:rPr>
+          <w:i/>
+        </w:rPr>
+        <w:t>Pagina</w:t>
+      </w:r>
+      <w:proofErr w:type="spellEnd"/>
+      <w:r>
+        <w:rPr>
+          <w:i/>
+        </w:rPr>
+        <w:t xml:space="preserve"> principal</w:t>
+      </w:r>
+    </w:p>
+    <w:p>
+      <w:pPr>
+        <w:jc w:val="center"/>
+      </w:pPr>
+      <w:r>
+        <w:rPr>
+          <w:noProof/>
+          <w:lang w:eastAsia="es-ES"/>
+        </w:rPr>
+        <w:lastRenderedPageBreak/>
+        <w:drawing>
+          <wp:inline distT="0" distB="0" distL="0" distR="0" wp14:anchorId="7BBFE5F7" wp14:editId="1E8A5A6F">
+            <wp:extent cx="2952750" cy="3324225"/>
+            <wp:effectExtent l="0" t="0" r="0" b="9525"/>
+            <wp:docPr id="8" name="Imagen 8"/>
+            <wp:cNvGraphicFramePr>
+              <a:graphicFrameLocks xmlns:a="http://schemas.openxmlformats.org/drawingml/2006/main" noChangeAspect="1"/>
+            </wp:cNvGraphicFramePr>
+            <a:graphic xmlns:a="http://schemas.openxmlformats.org/drawingml/2006/main">
+              <a:graphicData uri="http://schemas.openxmlformats.org/drawingml/2006/picture">
+                <pic:pic xmlns:pic="http://schemas.openxmlformats.org/drawingml/2006/picture">
+                  <pic:nvPicPr>
+                    <pic:cNvPr id="1" name=""/>
+                    <pic:cNvPicPr/>
+                  </pic:nvPicPr>
+                  <pic:blipFill>
+                    <a:blip r:embed="rId26"/>
+                    <a:stretch>
+                      <a:fillRect/>
+                    </a:stretch>
+                  </pic:blipFill>
+                  <pic:spPr>
+                    <a:xfrm>
+                      <a:off x="0" y="0"/>
+                      <a:ext cx="2952750" cy="3324225"/>
+                    </a:xfrm>
+                    <a:prstGeom prst="rect">
+                      <a:avLst/>
+                    </a:prstGeom>
+                  </pic:spPr>
+                </pic:pic>
+              </a:graphicData>
+            </a:graphic>
+          </wp:inline>
+        </w:drawing>
+      </w:r>
+    </w:p>
+    <w:p>
+      <w:pPr>
+        <w:jc w:val="center"/>
+        <w:rPr>
+          <w:i/>
+        </w:rPr>
+      </w:pPr>
+      <w:proofErr w:type="spellStart"/>
+      <w:r>
+        <w:rPr>
+          <w:i/>
+        </w:rPr>
+        <w:t>Pagina</w:t>
+      </w:r>
+      <w:proofErr w:type="spellEnd"/>
+      <w:r>
+        <w:rPr>
+          <w:i/>
+        </w:rPr>
+        <w:t xml:space="preserve"> añadir empleado</w:t>
+      </w:r>
+    </w:p>
+    <w:p>
+      <w:pPr>
+        <w:jc w:val="center"/>
+        <w:rPr>
+          <w:i/>
+        </w:rPr>
+      </w:pPr>
+      <w:r>
+        <w:rPr>
+          <w:noProof/>
+          <w:lang w:eastAsia="es-ES"/>
+        </w:rPr>
+        <w:drawing>
+          <wp:inline distT="0" distB="0" distL="0" distR="0" wp14:anchorId="09873329" wp14:editId="1763FF15">
+            <wp:extent cx="4648200" cy="1905000"/>
+            <wp:effectExtent l="0" t="0" r="0" b="0"/>
+            <wp:docPr id="9" name="Imagen 9"/>
+            <wp:cNvGraphicFramePr>
+              <a:graphicFrameLocks xmlns:a="http://schemas.openxmlformats.org/drawingml/2006/main" noChangeAspect="1"/>
+            </wp:cNvGraphicFramePr>
+            <a:graphic xmlns:a="http://schemas.openxmlformats.org/drawingml/2006/main">
+              <a:graphicData uri="http://schemas.openxmlformats.org/drawingml/2006/picture">
+                <pic:pic xmlns:pic="http://schemas.openxmlformats.org/drawingml/2006/picture">
+                  <pic:nvPicPr>
+                    <pic:cNvPr id="1" name=""/>
+                    <pic:cNvPicPr/>
+                  </pic:nvPicPr>
+                  <pic:blipFill>
+                    <a:blip r:embed="rId27"/>
+                    <a:stretch>
+                      <a:fillRect/>
+                    </a:stretch>
+                  </pic:blipFill>
+                  <pic:spPr>
+                    <a:xfrm>
+                      <a:off x="0" y="0"/>
+                      <a:ext cx="4648200" cy="1905000"/>
+                    </a:xfrm>
+                    <a:prstGeom prst="rect">
+                      <a:avLst/>
+                    </a:prstGeom>
+                  </pic:spPr>
+                </pic:pic>
+              </a:graphicData>
+            </a:graphic>
+          </wp:inline>
+        </w:drawing>
+      </w:r>
+    </w:p>
+    <w:p>
+      <w:pPr>
+        <w:jc w:val="center"/>
+        <w:rPr>
+          <w:i/>
+        </w:rPr>
+      </w:pPr>
+      <w:proofErr w:type="spellStart"/>
+      <w:r>
+        <w:rPr>
+          <w:i/>
+        </w:rPr>
+        <w:t>Pagina</w:t>
+      </w:r>
+      <w:proofErr w:type="spellEnd"/>
+      <w:r>
+        <w:rPr>
+          <w:i/>
+        </w:rPr>
+        <w:t xml:space="preserve"> de empleados</w:t>
+      </w:r>
+    </w:p>
+    <w:p>
+      <w:pPr>
+        <w:jc w:val="center"/>
+      </w:pPr>
+    </w:p>
+    <w:p>
+      <w:pPr>
+        <w:pStyle w:val="Ttulo2"/>
+      </w:pPr>
+      <w:r>
+        <w:t>5.2 Documentación de construcción</w:t>
       </w:r>
       <w:bookmarkEnd w:id="18"/>
     </w:p>
     <w:p>
       <w:r>
-        <w:t>Se trata de incluir en este apartado la documentación del desarrollo del proyecto de implementa</w:t>
-      </w:r>
-      <w:r>
-        <w:t>ción, utilizando la tecnología B</w:t>
-      </w:r>
-      <w:r>
-        <w:t>, del sistema cuyos requisitos funcionales se enumeraron en el apartado 2.</w:t>
-      </w:r>
+        <w:t>Hay que incluir una descripción de la construcción del prototipo, incluyendo algún extracto de código fuente. No es necesario todo el código. Sólo algún extracto para ver cómo se ha comentado.</w:t>
+      </w:r>
+    </w:p>
+    <w:p/>
+    <w:p>
+      <w:r>
+        <w:t xml:space="preserve">Comenzamos creando la base de datos, para ello utilizamos SQL Server integrado en visual </w:t>
+      </w:r>
+      <w:proofErr w:type="spellStart"/>
+      <w:r>
+        <w:t>studio</w:t>
+      </w:r>
+      <w:proofErr w:type="spellEnd"/>
+      <w:r>
+        <w:t>, agregamos una nueva base de datos, en nuestro caso la hemos llamado “</w:t>
+      </w:r>
+      <w:proofErr w:type="spellStart"/>
+      <w:r>
+        <w:t>MiDB</w:t>
+      </w:r>
+      <w:proofErr w:type="spellEnd"/>
+      <w:r>
+        <w:t xml:space="preserve">”, una vez la tengamos creadas, solo tenemos que añadir las tablas que deseemos. Podemos hacerlo de dos formas, una, utilizando el SQL, es decir añadir el código </w:t>
+      </w:r>
+      <w:proofErr w:type="gramStart"/>
+      <w:r>
+        <w:t>“ CREATE</w:t>
+      </w:r>
+      <w:proofErr w:type="gramEnd"/>
+      <w:r>
+        <w:t xml:space="preserve"> TABLE Empleados</w:t>
+      </w:r>
+      <w:r>
+        <w:t xml:space="preserve"> ID INT PRIMARY KEY, NOMBRE VARCHAR(10), APELLIDO VARCHAR(10), SALARIO INT”, o de la forma </w:t>
+      </w:r>
+      <w:proofErr w:type="spellStart"/>
+      <w:r>
+        <w:t>mas</w:t>
+      </w:r>
+      <w:proofErr w:type="spellEnd"/>
+      <w:r>
+        <w:t xml:space="preserve"> visual, que es agregando tabla a la base de datos por medio de la interfaz:</w:t>
+      </w:r>
+    </w:p>
+    <w:p>
+      <w:r>
+        <w:rPr>
+          <w:noProof/>
+          <w:lang w:eastAsia="es-ES"/>
+        </w:rPr>
+        <w:lastRenderedPageBreak/>
+        <w:drawing>
+          <wp:inline distT="0" distB="0" distL="0" distR="0" wp14:anchorId="65518647" wp14:editId="5A54CD1B">
+            <wp:extent cx="5400040" cy="1113155"/>
+            <wp:effectExtent l="0" t="0" r="0" b="0"/>
+            <wp:docPr id="19" name="Imagen 19"/>
+            <wp:cNvGraphicFramePr>
+              <a:graphicFrameLocks xmlns:a="http://schemas.openxmlformats.org/drawingml/2006/main" noChangeAspect="1"/>
+            </wp:cNvGraphicFramePr>
+            <a:graphic xmlns:a="http://schemas.openxmlformats.org/drawingml/2006/main">
+              <a:graphicData uri="http://schemas.openxmlformats.org/drawingml/2006/picture">
+                <pic:pic xmlns:pic="http://schemas.openxmlformats.org/drawingml/2006/picture">
+                  <pic:nvPicPr>
+                    <pic:cNvPr id="1" name=""/>
+                    <pic:cNvPicPr/>
+                  </pic:nvPicPr>
+                  <pic:blipFill>
+                    <a:blip r:embed="rId28"/>
+                    <a:stretch>
+                      <a:fillRect/>
+                    </a:stretch>
+                  </pic:blipFill>
+                  <pic:spPr>
+                    <a:xfrm>
+                      <a:off x="0" y="0"/>
+                      <a:ext cx="5400040" cy="1113155"/>
+                    </a:xfrm>
+                    <a:prstGeom prst="rect">
+                      <a:avLst/>
+                    </a:prstGeom>
+                  </pic:spPr>
+                </pic:pic>
+              </a:graphicData>
+            </a:graphic>
+          </wp:inline>
+        </w:drawing>
+      </w:r>
+    </w:p>
+    <w:p>
+      <w:r>
+        <w:t xml:space="preserve">En la tabla añadimos el nombre de las entidades y ponemos el tipo </w:t>
+      </w:r>
+      <w:proofErr w:type="spellStart"/>
+      <w:proofErr w:type="gramStart"/>
+      <w:r>
+        <w:t>correspondiente.Una</w:t>
+      </w:r>
+      <w:proofErr w:type="spellEnd"/>
+      <w:proofErr w:type="gramEnd"/>
+      <w:r>
+        <w:t xml:space="preserve"> vez lo tengamos presionamos en “</w:t>
+      </w:r>
+      <w:proofErr w:type="spellStart"/>
+      <w:r>
+        <w:t>Update</w:t>
+      </w:r>
+      <w:proofErr w:type="spellEnd"/>
+      <w:r>
+        <w:t>” y ya estará creada nuestra tabla:</w:t>
+      </w:r>
+    </w:p>
+    <w:p>
+      <w:pPr>
+        <w:jc w:val="center"/>
+      </w:pPr>
+      <w:r>
+        <w:rPr>
+          <w:noProof/>
+          <w:lang w:eastAsia="es-ES"/>
+        </w:rPr>
+        <w:drawing>
+          <wp:inline distT="0" distB="0" distL="0" distR="0" wp14:anchorId="6E3B98B1" wp14:editId="7877AE74">
+            <wp:extent cx="2181225" cy="1190625"/>
+            <wp:effectExtent l="0" t="0" r="9525" b="9525"/>
+            <wp:docPr id="20" name="Imagen 20"/>
+            <wp:cNvGraphicFramePr>
+              <a:graphicFrameLocks xmlns:a="http://schemas.openxmlformats.org/drawingml/2006/main" noChangeAspect="1"/>
+            </wp:cNvGraphicFramePr>
+            <a:graphic xmlns:a="http://schemas.openxmlformats.org/drawingml/2006/main">
+              <a:graphicData uri="http://schemas.openxmlformats.org/drawingml/2006/picture">
+                <pic:pic xmlns:pic="http://schemas.openxmlformats.org/drawingml/2006/picture">
+                  <pic:nvPicPr>
+                    <pic:cNvPr id="1" name=""/>
+                    <pic:cNvPicPr/>
+                  </pic:nvPicPr>
+                  <pic:blipFill>
+                    <a:blip r:embed="rId29"/>
+                    <a:stretch>
+                      <a:fillRect/>
+                    </a:stretch>
+                  </pic:blipFill>
+                  <pic:spPr>
+                    <a:xfrm>
+                      <a:off x="0" y="0"/>
+                      <a:ext cx="2181225" cy="1190625"/>
+                    </a:xfrm>
+                    <a:prstGeom prst="rect">
+                      <a:avLst/>
+                    </a:prstGeom>
+                  </pic:spPr>
+                </pic:pic>
+              </a:graphicData>
+            </a:graphic>
+          </wp:inline>
+        </w:drawing>
+      </w:r>
+    </w:p>
+    <w:p>
+      <w:pPr>
+        <w:jc w:val="left"/>
+      </w:pPr>
+      <w:r>
+        <w:t xml:space="preserve">Ahora comenzamos el diseño de nuestra </w:t>
+      </w:r>
+      <w:proofErr w:type="spellStart"/>
+      <w:proofErr w:type="gramStart"/>
+      <w:r>
+        <w:t>aplicación.En</w:t>
+      </w:r>
+      <w:proofErr w:type="spellEnd"/>
+      <w:proofErr w:type="gramEnd"/>
+      <w:r>
+        <w:t xml:space="preserve"> nuestro proyecto añadimos la carpeta “</w:t>
+      </w:r>
+      <w:proofErr w:type="spellStart"/>
+      <w:r>
+        <w:t>model</w:t>
+      </w:r>
+      <w:proofErr w:type="spellEnd"/>
+      <w:r>
+        <w:t xml:space="preserve">”, esta carpeta introduciremos la </w:t>
+      </w:r>
+      <w:proofErr w:type="spellStart"/>
+      <w:r>
+        <w:t>calse</w:t>
+      </w:r>
+      <w:proofErr w:type="spellEnd"/>
+      <w:r>
+        <w:t xml:space="preserve"> empleado. En ella iniciaremos los valores de nuestra base de datos a 0 en caso de los enteros y a </w:t>
+      </w:r>
+      <w:proofErr w:type="spellStart"/>
+      <w:r>
+        <w:t>vacio</w:t>
+      </w:r>
+      <w:proofErr w:type="spellEnd"/>
+      <w:r>
+        <w:t xml:space="preserve"> en caso de los VARCHAR. Crearemos los métodos </w:t>
+      </w:r>
+      <w:proofErr w:type="spellStart"/>
+      <w:r>
+        <w:t>get</w:t>
+      </w:r>
+      <w:proofErr w:type="spellEnd"/>
+      <w:r>
+        <w:t xml:space="preserve"> y set para acceder a los datos y cargarlos.</w:t>
+      </w:r>
+    </w:p>
+    <w:p>
+      <w:pPr>
+        <w:jc w:val="left"/>
+      </w:pPr>
+      <w:r>
+        <w:rPr>
+          <w:noProof/>
+          <w:lang w:eastAsia="es-ES"/>
+        </w:rPr>
+        <w:drawing>
+          <wp:inline distT="0" distB="0" distL="0" distR="0" wp14:anchorId="043FD398" wp14:editId="28BB1214">
+            <wp:extent cx="5400040" cy="3666490"/>
+            <wp:effectExtent l="0" t="0" r="0" b="0"/>
+            <wp:docPr id="21" name="Imagen 21"/>
+            <wp:cNvGraphicFramePr>
+              <a:graphicFrameLocks xmlns:a="http://schemas.openxmlformats.org/drawingml/2006/main" noChangeAspect="1"/>
+            </wp:cNvGraphicFramePr>
+            <a:graphic xmlns:a="http://schemas.openxmlformats.org/drawingml/2006/main">
+              <a:graphicData uri="http://schemas.openxmlformats.org/drawingml/2006/picture">
+                <pic:pic xmlns:pic="http://schemas.openxmlformats.org/drawingml/2006/picture">
+                  <pic:nvPicPr>
+                    <pic:cNvPr id="1" name=""/>
+                    <pic:cNvPicPr/>
+                  </pic:nvPicPr>
+                  <pic:blipFill>
+                    <a:blip r:embed="rId30"/>
+                    <a:stretch>
+                      <a:fillRect/>
+                    </a:stretch>
+                  </pic:blipFill>
+                  <pic:spPr>
+                    <a:xfrm>
+                      <a:off x="0" y="0"/>
+                      <a:ext cx="5400040" cy="3666490"/>
+                    </a:xfrm>
+                    <a:prstGeom prst="rect">
+                      <a:avLst/>
+                    </a:prstGeom>
+                  </pic:spPr>
+                </pic:pic>
+              </a:graphicData>
+            </a:graphic>
+          </wp:inline>
+        </w:drawing>
+      </w:r>
+    </w:p>
+    <w:p>
+      <w:pPr>
+        <w:jc w:val="left"/>
+      </w:pPr>
+      <w:proofErr w:type="spellStart"/>
+      <w:r>
+        <w:t>Tambien</w:t>
+      </w:r>
+      <w:proofErr w:type="spellEnd"/>
+      <w:r>
+        <w:t xml:space="preserve"> añadiremos la carpeta “</w:t>
+      </w:r>
+      <w:proofErr w:type="spellStart"/>
+      <w:r>
+        <w:t>controller</w:t>
+      </w:r>
+      <w:proofErr w:type="spellEnd"/>
+      <w:r>
+        <w:t xml:space="preserve">”, en ella crearemos los métodos para acceder a la base de datos y </w:t>
+      </w:r>
+      <w:r>
+        <w:t>también el procedimiento para añadir los datos a la base de datos. Este procedimiento lo creamos en la base de datos y después se invoca en este apartado:</w:t>
+      </w:r>
+    </w:p>
+    <w:p>
+      <w:pPr>
+        <w:jc w:val="left"/>
+      </w:pPr>
+      <w:r>
+        <w:rPr>
+          <w:noProof/>
+          <w:lang w:eastAsia="es-ES"/>
+        </w:rPr>
+        <w:lastRenderedPageBreak/>
+        <w:drawing>
+          <wp:inline distT="0" distB="0" distL="0" distR="0" wp14:anchorId="33880EB2" wp14:editId="33429F82">
+            <wp:extent cx="5400040" cy="3642995"/>
+            <wp:effectExtent l="0" t="0" r="0" b="0"/>
+            <wp:docPr id="22" name="Imagen 22"/>
+            <wp:cNvGraphicFramePr>
+              <a:graphicFrameLocks xmlns:a="http://schemas.openxmlformats.org/drawingml/2006/main" noChangeAspect="1"/>
+            </wp:cNvGraphicFramePr>
+            <a:graphic xmlns:a="http://schemas.openxmlformats.org/drawingml/2006/main">
+              <a:graphicData uri="http://schemas.openxmlformats.org/drawingml/2006/picture">
+                <pic:pic xmlns:pic="http://schemas.openxmlformats.org/drawingml/2006/picture">
+                  <pic:nvPicPr>
+                    <pic:cNvPr id="1" name=""/>
+                    <pic:cNvPicPr/>
+                  </pic:nvPicPr>
+                  <pic:blipFill>
+                    <a:blip r:embed="rId31"/>
+                    <a:stretch>
+                      <a:fillRect/>
+                    </a:stretch>
+                  </pic:blipFill>
+                  <pic:spPr>
+                    <a:xfrm>
+                      <a:off x="0" y="0"/>
+                      <a:ext cx="5400040" cy="3642995"/>
+                    </a:xfrm>
+                    <a:prstGeom prst="rect">
+                      <a:avLst/>
+                    </a:prstGeom>
+                  </pic:spPr>
+                </pic:pic>
+              </a:graphicData>
+            </a:graphic>
+          </wp:inline>
+        </w:drawing>
+      </w:r>
+    </w:p>
+    <w:p>
+      <w:pPr>
+        <w:jc w:val="left"/>
+      </w:pPr>
+      <w:proofErr w:type="spellStart"/>
+      <w:r>
+        <w:t>Tambien</w:t>
+      </w:r>
+      <w:proofErr w:type="spellEnd"/>
+      <w:r>
+        <w:t xml:space="preserve"> creamos el procedimiento:</w:t>
+      </w:r>
+    </w:p>
+    <w:p>
+      <w:pPr>
+        <w:jc w:val="left"/>
+      </w:pPr>
+      <w:r>
+        <w:rPr>
+          <w:noProof/>
+          <w:lang w:eastAsia="es-ES"/>
+        </w:rPr>
+        <w:drawing>
+          <wp:inline distT="0" distB="0" distL="0" distR="0" wp14:anchorId="7B24ABA7" wp14:editId="7389191B">
+            <wp:extent cx="5400040" cy="1042670"/>
+            <wp:effectExtent l="0" t="0" r="0" b="5080"/>
+            <wp:docPr id="23" name="Imagen 23"/>
+            <wp:cNvGraphicFramePr>
+              <a:graphicFrameLocks xmlns:a="http://schemas.openxmlformats.org/drawingml/2006/main" noChangeAspect="1"/>
+            </wp:cNvGraphicFramePr>
+            <a:graphic xmlns:a="http://schemas.openxmlformats.org/drawingml/2006/main">
+              <a:graphicData uri="http://schemas.openxmlformats.org/drawingml/2006/picture">
+                <pic:pic xmlns:pic="http://schemas.openxmlformats.org/drawingml/2006/picture">
+                  <pic:nvPicPr>
+                    <pic:cNvPr id="1" name=""/>
+                    <pic:cNvPicPr/>
+                  </pic:nvPicPr>
+                  <pic:blipFill>
+                    <a:blip r:embed="rId32"/>
+                    <a:stretch>
+                      <a:fillRect/>
+                    </a:stretch>
+                  </pic:blipFill>
+                  <pic:spPr>
+                    <a:xfrm>
+                      <a:off x="0" y="0"/>
+                      <a:ext cx="5400040" cy="1042670"/>
+                    </a:xfrm>
+                    <a:prstGeom prst="rect">
+                      <a:avLst/>
+                    </a:prstGeom>
+                  </pic:spPr>
+                </pic:pic>
+              </a:graphicData>
+            </a:graphic>
+          </wp:inline>
+        </w:drawing>
+      </w:r>
+    </w:p>
+    <w:p>
+      <w:pPr>
+        <w:jc w:val="left"/>
+      </w:pPr>
+      <w:r>
+        <w:t xml:space="preserve">Una vez tenemos esto, pasamos a las vistas. Para ello hemos utilizado Windows </w:t>
+      </w:r>
+      <w:proofErr w:type="spellStart"/>
+      <w:r>
+        <w:t>forms</w:t>
+      </w:r>
+      <w:proofErr w:type="spellEnd"/>
+      <w:r>
+        <w:t xml:space="preserve">. </w:t>
+      </w:r>
+    </w:p>
+    <w:p>
+      <w:pPr>
+        <w:jc w:val="left"/>
+      </w:pPr>
+      <w:r>
+        <w:t>En crear empleado establecemos 4 “</w:t>
+      </w:r>
+      <w:proofErr w:type="spellStart"/>
+      <w:r>
+        <w:t>textBox</w:t>
+      </w:r>
+      <w:proofErr w:type="spellEnd"/>
+      <w:r>
+        <w:t>” y 4 “</w:t>
+      </w:r>
+      <w:proofErr w:type="spellStart"/>
+      <w:r>
+        <w:t>label’s</w:t>
+      </w:r>
+      <w:proofErr w:type="spellEnd"/>
+      <w:r>
+        <w:t>” que identifican cada uno:</w:t>
+      </w:r>
+    </w:p>
+    <w:p>
+      <w:pPr>
+        <w:jc w:val="center"/>
+      </w:pPr>
+      <w:r>
+        <w:rPr>
+          <w:noProof/>
+          <w:lang w:eastAsia="es-ES"/>
+        </w:rPr>
+        <w:lastRenderedPageBreak/>
+        <w:drawing>
+          <wp:inline distT="0" distB="0" distL="0" distR="0" wp14:anchorId="2210FBE6" wp14:editId="009C71F0">
+            <wp:extent cx="2952750" cy="3324225"/>
+            <wp:effectExtent l="0" t="0" r="0" b="9525"/>
+            <wp:docPr id="24" name="Imagen 24"/>
+            <wp:cNvGraphicFramePr>
+              <a:graphicFrameLocks xmlns:a="http://schemas.openxmlformats.org/drawingml/2006/main" noChangeAspect="1"/>
+            </wp:cNvGraphicFramePr>
+            <a:graphic xmlns:a="http://schemas.openxmlformats.org/drawingml/2006/main">
+              <a:graphicData uri="http://schemas.openxmlformats.org/drawingml/2006/picture">
+                <pic:pic xmlns:pic="http://schemas.openxmlformats.org/drawingml/2006/picture">
+                  <pic:nvPicPr>
+                    <pic:cNvPr id="1" name=""/>
+                    <pic:cNvPicPr/>
+                  </pic:nvPicPr>
+                  <pic:blipFill>
+                    <a:blip r:embed="rId26"/>
+                    <a:stretch>
+                      <a:fillRect/>
+                    </a:stretch>
+                  </pic:blipFill>
+                  <pic:spPr>
+                    <a:xfrm>
+                      <a:off x="0" y="0"/>
+                      <a:ext cx="2952750" cy="3324225"/>
+                    </a:xfrm>
+                    <a:prstGeom prst="rect">
+                      <a:avLst/>
+                    </a:prstGeom>
+                  </pic:spPr>
+                </pic:pic>
+              </a:graphicData>
+            </a:graphic>
+          </wp:inline>
+        </w:drawing>
+      </w:r>
+    </w:p>
+    <w:p>
+      <w:pPr>
+        <w:jc w:val="center"/>
+      </w:pPr>
+      <w:bookmarkStart w:id="19" w:name="_GoBack"/>
+      <w:bookmarkEnd w:id="19"/>
     </w:p>
     <w:p>
       <w:pPr>
         <w:pStyle w:val="Ttulo2"/>
       </w:pPr>
-      <w:bookmarkStart w:id="19" w:name="_Toc448254562"/>
-      <w:r>
-        <w:t>5.1 Documentación de diseño</w:t>
-      </w:r>
-      <w:bookmarkEnd w:id="19"/>
-    </w:p>
-    <w:p>
-      <w:r>
-        <w:t>Hay que incluir la descripción del diseño del prototipo, incluyen</w:t>
-      </w:r>
-      <w:r>
-        <w:t xml:space="preserve">do diagramas, y el diseño </w:t>
-      </w:r>
-      <w:r>
-        <w:t>de la interfaz de usuario.</w:t>
+      <w:bookmarkStart w:id="20" w:name="_Toc448254564"/>
+      <w:r>
+        <w:t>5.3 Documentación de pruebas</w:t>
+      </w:r>
+      <w:bookmarkEnd w:id="20"/>
+    </w:p>
+    <w:p>
+      <w:r>
+        <w:t>Casos de prueba establecidos y resultados de las pruebas y acciones de corrección. No es creíble que no hayan aparecido errores en los caso</w:t>
+      </w:r>
+      <w:r>
+        <w:t>s</w:t>
+      </w:r>
+      <w:r>
+        <w:t xml:space="preserve"> de prueba.</w:t>
       </w:r>
     </w:p>
     <w:p>
       <w:pPr>
         <w:pStyle w:val="Ttulo2"/>
       </w:pPr>
-      <w:bookmarkStart w:id="20" w:name="_Toc448254563"/>
-      <w:r>
-        <w:t>5.2 Documentación de construcción</w:t>
-      </w:r>
-      <w:bookmarkEnd w:id="20"/>
-    </w:p>
-    <w:p>
-      <w:r>
-        <w:t>Hay que incluir una descripción de la construcción del prototipo, incluyendo algún extracto de código fuente. No es necesario todo el código. Sólo algún extracto para ver cómo se ha comentado.</w:t>
+      <w:bookmarkStart w:id="21" w:name="_Toc448254565"/>
+      <w:r>
+        <w:t>5.4 Documentación de instalación</w:t>
+      </w:r>
+      <w:bookmarkEnd w:id="21"/>
+    </w:p>
+    <w:p>
+      <w:r>
+        <w:t>Descripción suficiente para que una persona que no ha participado en el proyecto pueda instalar el prototipo.</w:t>
       </w:r>
     </w:p>
     <w:p>
       <w:pPr>
         <w:pStyle w:val="Ttulo2"/>
       </w:pPr>
-      <w:bookmarkStart w:id="21" w:name="_Toc448254564"/>
-      <w:r>
-        <w:t>5.3 Documentación de pruebas</w:t>
-      </w:r>
-      <w:bookmarkEnd w:id="21"/>
-    </w:p>
-    <w:p>
-      <w:r>
-        <w:t>Casos de prueba establecidos y resultados de las pruebas y acciones de corrección. No es creíble que no hayan aparecido errores en los caso de prueba.</w:t>
-      </w:r>
-    </w:p>
-    <w:p>
-      <w:pPr>
-        <w:pStyle w:val="Ttulo2"/>
-      </w:pPr>
-      <w:bookmarkStart w:id="22" w:name="_Toc448254565"/>
-      <w:r>
-        <w:t>5.4 Documentación de instalación</w:t>
+      <w:bookmarkStart w:id="22" w:name="_Toc448254566"/>
+      <w:r>
+        <w:t>5.5 Manual de usuario</w:t>
       </w:r>
       <w:bookmarkEnd w:id="22"/>
-    </w:p>
-    <w:p>
-      <w:r>
-        <w:t>Descripción suficiente para que una persona que no ha participado en el proyecto pueda instalar el prototipo.</w:t>
-      </w:r>
-    </w:p>
-    <w:p>
-      <w:pPr>
-        <w:pStyle w:val="Ttulo2"/>
-      </w:pPr>
-      <w:bookmarkStart w:id="23" w:name="_Toc448254566"/>
-      <w:r>
-        <w:t>5.5 Manual de usuario</w:t>
-      </w:r>
-      <w:bookmarkEnd w:id="23"/>
     </w:p>
     <w:p>
       <w:r>
@@ -3437,7 +5359,7 @@
       <w:pPr>
         <w:pStyle w:val="Ttulo1"/>
       </w:pPr>
-      <w:bookmarkStart w:id="24" w:name="_Toc448254567"/>
+      <w:bookmarkStart w:id="23" w:name="_Toc448254567"/>
       <w:r>
         <w:lastRenderedPageBreak/>
         <w:t>6</w:t>
@@ -3454,44 +5376,46 @@
       <w:r>
         <w:t>s dos implementaciones</w:t>
       </w:r>
+      <w:bookmarkEnd w:id="23"/>
+    </w:p>
+    <w:p>
+      <w:r>
+        <w:t>Se trata de dar valores a los criterios de comparación</w:t>
+      </w:r>
+      <w:r>
+        <w:t xml:space="preserve"> definidos en el apartado 3 sobre la implementación de cada uno de los prototipos.</w:t>
+      </w:r>
+    </w:p>
+    <w:p>
+      <w:pPr>
+        <w:pStyle w:val="Ttulo2"/>
+      </w:pPr>
+      <w:bookmarkStart w:id="24" w:name="_Toc448254568"/>
+      <w:r>
+        <w:t>6</w:t>
+      </w:r>
+      <w:r>
+        <w:t xml:space="preserve">.1 </w:t>
+      </w:r>
+      <w:r>
+        <w:t xml:space="preserve">Evaluación de los criterios </w:t>
+      </w:r>
+      <w:r>
+        <w:t xml:space="preserve">en la implementación usando </w:t>
+      </w:r>
+      <w:r>
+        <w:t xml:space="preserve">la tecnología </w:t>
+      </w:r>
       <w:bookmarkEnd w:id="24"/>
-    </w:p>
-    <w:p>
-      <w:r>
-        <w:t>Se trata de dar valores a los criterios de comparación</w:t>
-      </w:r>
-      <w:r>
-        <w:t xml:space="preserve"> definidos en el apartado 3 sobre la implementación de cada uno de los prototipos.</w:t>
-      </w:r>
-    </w:p>
-    <w:p>
-      <w:pPr>
-        <w:pStyle w:val="Ttulo2"/>
-      </w:pPr>
-      <w:bookmarkStart w:id="25" w:name="_Toc448254568"/>
-      <w:r>
-        <w:t>6</w:t>
-      </w:r>
-      <w:r>
-        <w:t xml:space="preserve">.1 </w:t>
-      </w:r>
-      <w:r>
-        <w:t xml:space="preserve">Evaluación de los criterios </w:t>
-      </w:r>
-      <w:r>
-        <w:t xml:space="preserve">en la implementación usando </w:t>
-      </w:r>
-      <w:r>
-        <w:t xml:space="preserve">la tecnología </w:t>
-      </w:r>
-      <w:r>
-        <w:t>A</w:t>
-      </w:r>
-      <w:bookmarkEnd w:id="25"/>
-    </w:p>
-    <w:p>
-      <w:r>
-        <w:t>Debe incluir al  menos una tabla con la siguiente estructura.</w:t>
+      <w:proofErr w:type="spellStart"/>
+      <w:r>
+        <w:t>Hibernate</w:t>
+      </w:r>
+      <w:proofErr w:type="spellEnd"/>
+    </w:p>
+    <w:p>
+      <w:r>
+        <w:t>Debe incluir al menos una tabla con la siguiente estructura.</w:t>
       </w:r>
     </w:p>
     <w:tbl>
@@ -3552,7 +5476,51 @@
           </w:tcPr>
           <w:p>
             <w:r>
-              <w:t>Criterio 1</w:t>
+              <w:t>Dificultad de aprendizaje</w:t>
+            </w:r>
+          </w:p>
+        </w:tc>
+        <w:tc>
+          <w:tcPr>
+            <w:tcW w:w="6514" w:type="dxa"/>
+          </w:tcPr>
+          <w:p>
+            <w:r>
+              <w:t>7-8</w:t>
+            </w:r>
+          </w:p>
+        </w:tc>
+      </w:tr>
+      <w:tr>
+        <w:tc>
+          <w:tcPr>
+            <w:tcW w:w="1980" w:type="dxa"/>
+          </w:tcPr>
+          <w:p>
+            <w:r>
+              <w:t>Número de líneas</w:t>
+            </w:r>
+          </w:p>
+        </w:tc>
+        <w:tc>
+          <w:tcPr>
+            <w:tcW w:w="6514" w:type="dxa"/>
+          </w:tcPr>
+          <w:p>
+            <w:r>
+              <w:t>627</w:t>
+            </w:r>
+          </w:p>
+        </w:tc>
+      </w:tr>
+      <w:tr>
+        <w:tc>
+          <w:tcPr>
+            <w:tcW w:w="1980" w:type="dxa"/>
+          </w:tcPr>
+          <w:p>
+            <w:r>
+              <w:t>Tiempo de Consulta</w:t>
             </w:r>
           </w:p>
         </w:tc>
@@ -3570,7 +5538,179 @@
           </w:tcPr>
           <w:p>
             <w:r>
-              <w:t>Criterio 2</w:t>
+              <w:t>Base de Datos</w:t>
+            </w:r>
+          </w:p>
+        </w:tc>
+        <w:tc>
+          <w:tcPr>
+            <w:tcW w:w="6514" w:type="dxa"/>
+          </w:tcPr>
+          <w:p>
+            <w:r>
+              <w:t>Se ha utilizado la base de datos local de Java.</w:t>
+            </w:r>
+          </w:p>
+        </w:tc>
+      </w:tr>
+      <w:tr>
+        <w:tc>
+          <w:tcPr>
+            <w:tcW w:w="1980" w:type="dxa"/>
+          </w:tcPr>
+          <w:p>
+            <w:r>
+              <w:t xml:space="preserve">Peso Aplicación </w:t>
+            </w:r>
+          </w:p>
+        </w:tc>
+        <w:tc>
+          <w:tcPr>
+            <w:tcW w:w="6514" w:type="dxa"/>
+          </w:tcPr>
+          <w:p>
+            <w:r>
+              <w:t xml:space="preserve">44.5Mb Comprimido en </w:t>
+            </w:r>
+            <w:proofErr w:type="spellStart"/>
+            <w:r>
+              <w:t>zip</w:t>
+            </w:r>
+            <w:proofErr w:type="spellEnd"/>
+            <w:r>
+              <w:t xml:space="preserve"> y 50.1 sin comprimir</w:t>
+            </w:r>
+          </w:p>
+        </w:tc>
+      </w:tr>
+      <w:tr>
+        <w:tc>
+          <w:tcPr>
+            <w:tcW w:w="1980" w:type="dxa"/>
+          </w:tcPr>
+          <w:p/>
+        </w:tc>
+        <w:tc>
+          <w:tcPr>
+            <w:tcW w:w="6514" w:type="dxa"/>
+          </w:tcPr>
+          <w:p/>
+        </w:tc>
+      </w:tr>
+    </w:tbl>
+    <w:p/>
+    <w:p>
+      <w:r>
+        <w:t>Y algunos comentarios aclaratorios sobre aquellos criterios cuyo valor indicado en la tabla no sea suficiente para entenderlo.</w:t>
+      </w:r>
+    </w:p>
+    <w:p/>
+    <w:p>
+      <w:pPr>
+        <w:pStyle w:val="Ttulo2"/>
+      </w:pPr>
+      <w:bookmarkStart w:id="25" w:name="_Toc448254569"/>
+      <w:r>
+        <w:t>6</w:t>
+      </w:r>
+      <w:r>
+        <w:t>.2</w:t>
+      </w:r>
+      <w:r>
+        <w:t xml:space="preserve"> </w:t>
+      </w:r>
+      <w:r>
+        <w:t>Evaluación de los crit</w:t>
+      </w:r>
+      <w:r>
+        <w:t xml:space="preserve">erios en la implementación </w:t>
+      </w:r>
+      <w:r>
+        <w:t xml:space="preserve">usando la tecnología </w:t>
+      </w:r>
+      <w:bookmarkEnd w:id="25"/>
+      <w:proofErr w:type="spellStart"/>
+      <w:r>
+        <w:t>Entity</w:t>
+      </w:r>
+      <w:proofErr w:type="spellEnd"/>
+      <w:r>
+        <w:t xml:space="preserve"> Framework</w:t>
+      </w:r>
+    </w:p>
+    <w:p/>
+    <w:p/>
+    <w:p>
+      <w:pPr>
+        <w:jc w:val="left"/>
+        <w:rPr>
+          <w:rFonts w:eastAsiaTheme="majorEastAsia"/>
+          <w:b/>
+          <w:color w:val="000000" w:themeColor="text1"/>
+          <w:sz w:val="28"/>
+          <w:szCs w:val="28"/>
+        </w:rPr>
+      </w:pPr>
+    </w:p>
+    <w:tbl>
+      <w:tblPr>
+        <w:tblStyle w:val="Tablaconcuadrcula"/>
+        <w:tblW w:w="0" w:type="auto"/>
+        <w:tblLook w:val="04A0" w:firstRow="1" w:lastRow="0" w:firstColumn="1" w:lastColumn="0" w:noHBand="0" w:noVBand="1"/>
+      </w:tblPr>
+      <w:tblGrid>
+        <w:gridCol w:w="1980"/>
+        <w:gridCol w:w="6514"/>
+      </w:tblGrid>
+      <w:tr>
+        <w:trPr>
+          <w:tblHeader/>
+        </w:trPr>
+        <w:tc>
+          <w:tcPr>
+            <w:tcW w:w="1980" w:type="dxa"/>
+          </w:tcPr>
+          <w:p>
+            <w:pPr>
+              <w:rPr>
+                <w:b/>
+              </w:rPr>
+            </w:pPr>
+            <w:r>
+              <w:rPr>
+                <w:b/>
+              </w:rPr>
+              <w:t>CRITERIO</w:t>
+            </w:r>
+          </w:p>
+        </w:tc>
+        <w:tc>
+          <w:tcPr>
+            <w:tcW w:w="6514" w:type="dxa"/>
+          </w:tcPr>
+          <w:p>
+            <w:pPr>
+              <w:rPr>
+                <w:b/>
+              </w:rPr>
+            </w:pPr>
+            <w:r>
+              <w:rPr>
+                <w:b/>
+              </w:rPr>
+              <w:t>EVALUACIÓN</w:t>
+            </w:r>
+          </w:p>
+        </w:tc>
+      </w:tr>
+      <w:tr>
+        <w:tc>
+          <w:tcPr>
+            <w:tcW w:w="1980" w:type="dxa"/>
+          </w:tcPr>
+          <w:p>
+            <w:r>
+              <w:t>Dificultad de aprendizaje</w:t>
             </w:r>
           </w:p>
         </w:tc>
@@ -3588,7 +5728,7 @@
           </w:tcPr>
           <w:p>
             <w:r>
-              <w:t>…</w:t>
+              <w:t>Número de líneas</w:t>
             </w:r>
           </w:p>
         </w:tc>
@@ -3606,7 +5746,7 @@
           </w:tcPr>
           <w:p>
             <w:r>
-              <w:t>Criterio N</w:t>
+              <w:t>Tiempo de Consulta</w:t>
             </w:r>
           </w:p>
         </w:tc>
@@ -3617,41 +5757,57 @@
           <w:p/>
         </w:tc>
       </w:tr>
+      <w:tr>
+        <w:tc>
+          <w:tcPr>
+            <w:tcW w:w="1980" w:type="dxa"/>
+          </w:tcPr>
+          <w:p>
+            <w:r>
+              <w:t>Base de Datos</w:t>
+            </w:r>
+          </w:p>
+        </w:tc>
+        <w:tc>
+          <w:tcPr>
+            <w:tcW w:w="6514" w:type="dxa"/>
+          </w:tcPr>
+          <w:p/>
+        </w:tc>
+      </w:tr>
+      <w:tr>
+        <w:tc>
+          <w:tcPr>
+            <w:tcW w:w="1980" w:type="dxa"/>
+          </w:tcPr>
+          <w:p>
+            <w:r>
+              <w:t xml:space="preserve">Peso Aplicación </w:t>
+            </w:r>
+          </w:p>
+        </w:tc>
+        <w:tc>
+          <w:tcPr>
+            <w:tcW w:w="6514" w:type="dxa"/>
+          </w:tcPr>
+          <w:p/>
+        </w:tc>
+      </w:tr>
+      <w:tr>
+        <w:tc>
+          <w:tcPr>
+            <w:tcW w:w="1980" w:type="dxa"/>
+          </w:tcPr>
+          <w:p/>
+        </w:tc>
+        <w:tc>
+          <w:tcPr>
+            <w:tcW w:w="6514" w:type="dxa"/>
+          </w:tcPr>
+          <w:p/>
+        </w:tc>
+      </w:tr>
     </w:tbl>
-    <w:p/>
-    <w:p>
-      <w:r>
-        <w:t>Y algunos comentarios aclaratorios sobre aquellos criterios cuyo valor indicado en la tabla no sea suficiente para entenderlo.</w:t>
-      </w:r>
-    </w:p>
-    <w:p/>
-    <w:p>
-      <w:pPr>
-        <w:pStyle w:val="Ttulo2"/>
-      </w:pPr>
-      <w:bookmarkStart w:id="26" w:name="_Toc448254569"/>
-      <w:r>
-        <w:t>6</w:t>
-      </w:r>
-      <w:r>
-        <w:t>.2</w:t>
-      </w:r>
-      <w:r>
-        <w:t xml:space="preserve"> </w:t>
-      </w:r>
-      <w:r>
-        <w:t>Evaluación de los crit</w:t>
-      </w:r>
-      <w:r>
-        <w:t xml:space="preserve">erios en la implementación </w:t>
-      </w:r>
-      <w:r>
-        <w:t>usando la tecnología B</w:t>
-      </w:r>
-      <w:bookmarkEnd w:id="26"/>
-    </w:p>
-    <w:p/>
-    <w:p/>
     <w:p>
       <w:pPr>
         <w:jc w:val="left"/>
@@ -3663,17 +5819,13 @@
           <w:szCs w:val="28"/>
         </w:rPr>
       </w:pPr>
-      <w:r>
-        <w:br w:type="page"/>
-      </w:r>
     </w:p>
     <w:p>
       <w:pPr>
         <w:pStyle w:val="Ttulo1"/>
       </w:pPr>
-      <w:bookmarkStart w:id="27" w:name="_Toc448254570"/>
-      <w:r>
-        <w:lastRenderedPageBreak/>
+      <w:bookmarkStart w:id="26" w:name="_Toc448254570"/>
+      <w:r>
         <w:t>7</w:t>
       </w:r>
       <w:r>
@@ -3688,7 +5840,7 @@
       <w:r>
         <w:t>tecnologías</w:t>
       </w:r>
-      <w:bookmarkEnd w:id="27"/>
+      <w:bookmarkEnd w:id="26"/>
     </w:p>
     <w:p>
       <w:r>
@@ -3703,7 +5855,7 @@
     <w:p>
       <w:pPr>
         <w:sectPr>
-          <w:footerReference w:type="default" r:id="rId9"/>
+          <w:footerReference w:type="default" r:id="rId33"/>
           <w:pgSz w:w="11906" w:h="16838"/>
           <w:pgMar w:top="1417" w:right="1701" w:bottom="1417" w:left="1701" w:header="708" w:footer="708" w:gutter="0"/>
           <w:cols w:space="708"/>
@@ -3808,7 +5960,41 @@
           </w:tcPr>
           <w:p>
             <w:r>
-              <w:t>1</w:t>
+              <w:t>Dificultad de aprendizaje</w:t>
+            </w:r>
+          </w:p>
+        </w:tc>
+        <w:tc>
+          <w:tcPr>
+            <w:tcW w:w="2977" w:type="dxa"/>
+          </w:tcPr>
+          <w:p>
+            <w:r>
+              <w:t>7-8</w:t>
+            </w:r>
+          </w:p>
+        </w:tc>
+        <w:tc>
+          <w:tcPr>
+            <w:tcW w:w="3260" w:type="dxa"/>
+          </w:tcPr>
+          <w:p/>
+        </w:tc>
+        <w:tc>
+          <w:tcPr>
+            <w:tcW w:w="5777" w:type="dxa"/>
+          </w:tcPr>
+          <w:p/>
+        </w:tc>
+      </w:tr>
+      <w:tr>
+        <w:tc>
+          <w:tcPr>
+            <w:tcW w:w="1980" w:type="dxa"/>
+          </w:tcPr>
+          <w:p>
+            <w:r>
+              <w:t xml:space="preserve">Número de líneas </w:t>
             </w:r>
           </w:p>
         </w:tc>
@@ -3838,7 +6024,7 @@
           </w:tcPr>
           <w:p>
             <w:r>
-              <w:t>2</w:t>
+              <w:t>Tiempo de consulta</w:t>
             </w:r>
           </w:p>
         </w:tc>
@@ -3868,7 +6054,41 @@
           </w:tcPr>
           <w:p>
             <w:r>
-              <w:t>…</w:t>
+              <w:t>Base de datos</w:t>
+            </w:r>
+          </w:p>
+        </w:tc>
+        <w:tc>
+          <w:tcPr>
+            <w:tcW w:w="2977" w:type="dxa"/>
+          </w:tcPr>
+          <w:p>
+            <w:r>
+              <w:t>Java DB</w:t>
+            </w:r>
+          </w:p>
+        </w:tc>
+        <w:tc>
+          <w:tcPr>
+            <w:tcW w:w="3260" w:type="dxa"/>
+          </w:tcPr>
+          <w:p/>
+        </w:tc>
+        <w:tc>
+          <w:tcPr>
+            <w:tcW w:w="5777" w:type="dxa"/>
+          </w:tcPr>
+          <w:p/>
+        </w:tc>
+      </w:tr>
+      <w:tr>
+        <w:tc>
+          <w:tcPr>
+            <w:tcW w:w="1980" w:type="dxa"/>
+          </w:tcPr>
+          <w:p>
+            <w:r>
+              <w:t>Peso Aplicación</w:t>
             </w:r>
           </w:p>
         </w:tc>
@@ -3896,11 +6116,7 @@
           <w:tcPr>
             <w:tcW w:w="1980" w:type="dxa"/>
           </w:tcPr>
-          <w:p>
-            <w:r>
-              <w:t>N</w:t>
-            </w:r>
-          </w:p>
+          <w:p/>
         </w:tc>
         <w:tc>
           <w:tcPr>
@@ -3938,7 +6154,7 @@
       <w:pPr>
         <w:pStyle w:val="Ttulo1"/>
       </w:pPr>
-      <w:bookmarkStart w:id="28" w:name="_Toc448254571"/>
+      <w:bookmarkStart w:id="27" w:name="_Toc448254571"/>
       <w:r>
         <w:lastRenderedPageBreak/>
         <w:t>8</w:t>
@@ -3949,7 +6165,7 @@
       <w:r>
         <w:t>Conclusiones</w:t>
       </w:r>
-      <w:bookmarkEnd w:id="28"/>
+      <w:bookmarkEnd w:id="27"/>
     </w:p>
     <w:p>
       <w:r>
@@ -4035,7 +6251,7 @@
           <w:rPr>
             <w:noProof/>
           </w:rPr>
-          <w:t>4</w:t>
+          <w:t>21</w:t>
         </w:r>
         <w:r>
           <w:fldChar w:fldCharType="end"/>
@@ -4624,6 +6840,7 @@
     <w:lsdException w:name="HTML Sample" w:semiHidden="1" w:unhideWhenUsed="1"/>
     <w:lsdException w:name="HTML Typewriter" w:semiHidden="1" w:unhideWhenUsed="1"/>
     <w:lsdException w:name="HTML Variable" w:semiHidden="1" w:unhideWhenUsed="1"/>
+    <w:lsdException w:name="Normal Table" w:semiHidden="1" w:unhideWhenUsed="1"/>
     <w:lsdException w:name="annotation subject" w:semiHidden="1" w:unhideWhenUsed="1"/>
     <w:lsdException w:name="No List" w:semiHidden="1" w:unhideWhenUsed="1"/>
     <w:lsdException w:name="Outline List 1" w:semiHidden="1" w:unhideWhenUsed="1"/>
@@ -4670,8 +6887,10 @@
     <w:lsdException w:name="Table Subtle 2" w:semiHidden="1" w:unhideWhenUsed="1"/>
     <w:lsdException w:name="Table Web 1" w:semiHidden="1" w:unhideWhenUsed="1"/>
     <w:lsdException w:name="Table Web 2" w:semiHidden="1" w:unhideWhenUsed="1"/>
+    <w:lsdException w:name="Table Web 3" w:semiHidden="1" w:unhideWhenUsed="1"/>
     <w:lsdException w:name="Balloon Text" w:semiHidden="1" w:unhideWhenUsed="1"/>
     <w:lsdException w:name="Table Grid" w:uiPriority="39"/>
+    <w:lsdException w:name="Table Theme" w:semiHidden="1" w:unhideWhenUsed="1"/>
     <w:lsdException w:name="Placeholder Text" w:semiHidden="1"/>
     <w:lsdException w:name="No Spacing" w:uiPriority="1" w:qFormat="1"/>
     <w:lsdException w:name="Light Shading" w:uiPriority="60"/>
@@ -5471,7 +7690,7 @@
 </file>
 
 <file path=customXml/itemProps1.xml><?xml version="1.0" encoding="utf-8"?>
-<ds:datastoreItem xmlns:ds="http://schemas.openxmlformats.org/officeDocument/2006/customXml" ds:itemID="{3D5437F6-4D18-4F5F-9521-A7F7C38B94D0}">
+<ds:datastoreItem xmlns:ds="http://schemas.openxmlformats.org/officeDocument/2006/customXml" ds:itemID="{3741C0B6-1FA9-4D33-933D-5E97AA268AB5}">
   <ds:schemaRefs>
     <ds:schemaRef ds:uri="http://schemas.openxmlformats.org/officeDocument/2006/bibliography"/>
   </ds:schemaRefs>

</xml_diff>

<commit_message>
Añadida documentacion Entity Framework
</commit_message>
<xml_diff>
--- a/TG3_JavierDiaz.docx
+++ b/TG3_JavierDiaz.docx
@@ -4560,10 +4560,7 @@
     <w:p>
       <w:bookmarkStart w:id="18" w:name="_Toc448254563"/>
       <w:r>
-        <w:t>El diseño de la aplicación basada en</w:t>
-      </w:r>
-      <w:r>
-        <w:t xml:space="preserve"> </w:t>
+        <w:t xml:space="preserve">El diseño de la aplicación basada en </w:t>
       </w:r>
       <w:proofErr w:type="spellStart"/>
       <w:r>
@@ -4571,10 +4568,7 @@
       </w:r>
       <w:proofErr w:type="spellEnd"/>
       <w:r>
-        <w:t xml:space="preserve"> Framework</w:t>
-      </w:r>
-      <w:r>
-        <w:t xml:space="preserve"> consiste en una aplicación sobre los empleados de una empresa. Dicha aplicación consta de una página inicial en la cual se incluyen dos botones. Un primer botón llamado “Dar de Alta Empleados” el cuál accederá a otra página, dentro de la cuál tendremos un formulario que rellenar los datos del empleado, el registro se confirmará con un botón llamado “Registrar”, con lo que los datos se guardaran en la base de datos creada anteriormente a través de </w:t>
+        <w:t xml:space="preserve"> Framework consiste en una aplicación sobre los empleados de una empresa. Dicha aplicación consta de una página inicial en la cual se incluyen dos botones. Un primer botón llamado “Dar de Alta Empleados” el cuál accederá a otra página, dentro de la cuál tendremos un formulario que rellenar los datos del empleado, el registro se confirmará con un botón llamado “Registrar”, con lo que los datos se guardaran en la base de datos creada anteriormente a través de </w:t>
       </w:r>
       <w:proofErr w:type="spellStart"/>
       <w:r>
@@ -4582,10 +4576,7 @@
       </w:r>
       <w:proofErr w:type="spellEnd"/>
       <w:r>
-        <w:t xml:space="preserve"> Framework</w:t>
-      </w:r>
-      <w:r>
-        <w:t>. El segundo botón de la página inicial llamado “Ver Todos Empleados”, el cuál accederá a otra página que nos mostrará todos los empleados anteriormente registrados.</w:t>
+        <w:t xml:space="preserve"> Framework. El segundo botón de la página inicial llamado “Ver Todos Empleados”, el cuál accederá a otra página que nos mostrará todos los empleados anteriormente registrados.</w:t>
       </w:r>
     </w:p>
     <w:p>
@@ -5284,60 +5275,328 @@
     </w:p>
     <w:p>
       <w:pPr>
+        <w:jc w:val="left"/>
+      </w:pPr>
+      <w:r>
+        <w:t xml:space="preserve">Este es su código, que toma los valores de los </w:t>
+      </w:r>
+      <w:proofErr w:type="spellStart"/>
+      <w:r>
+        <w:t>textBox</w:t>
+      </w:r>
+      <w:proofErr w:type="spellEnd"/>
+      <w:r>
+        <w:t xml:space="preserve"> y ejecuta el procedimiento de crear empleado, que almacena los valores en la Base de datos.</w:t>
+      </w:r>
+    </w:p>
+    <w:p>
+      <w:pPr>
         <w:jc w:val="center"/>
       </w:pPr>
-      <w:bookmarkStart w:id="19" w:name="_GoBack"/>
+      <w:r>
+        <w:rPr>
+          <w:noProof/>
+          <w:lang w:eastAsia="es-ES"/>
+        </w:rPr>
+        <w:drawing>
+          <wp:inline distT="0" distB="0" distL="0" distR="0" wp14:anchorId="2EAEF784" wp14:editId="25076C91">
+            <wp:extent cx="5400040" cy="1626235"/>
+            <wp:effectExtent l="0" t="0" r="0" b="0"/>
+            <wp:docPr id="25" name="Imagen 25"/>
+            <wp:cNvGraphicFramePr>
+              <a:graphicFrameLocks xmlns:a="http://schemas.openxmlformats.org/drawingml/2006/main" noChangeAspect="1"/>
+            </wp:cNvGraphicFramePr>
+            <a:graphic xmlns:a="http://schemas.openxmlformats.org/drawingml/2006/main">
+              <a:graphicData uri="http://schemas.openxmlformats.org/drawingml/2006/picture">
+                <pic:pic xmlns:pic="http://schemas.openxmlformats.org/drawingml/2006/picture">
+                  <pic:nvPicPr>
+                    <pic:cNvPr id="1" name=""/>
+                    <pic:cNvPicPr/>
+                  </pic:nvPicPr>
+                  <pic:blipFill>
+                    <a:blip r:embed="rId33"/>
+                    <a:stretch>
+                      <a:fillRect/>
+                    </a:stretch>
+                  </pic:blipFill>
+                  <pic:spPr>
+                    <a:xfrm>
+                      <a:off x="0" y="0"/>
+                      <a:ext cx="5400040" cy="1626235"/>
+                    </a:xfrm>
+                    <a:prstGeom prst="rect">
+                      <a:avLst/>
+                    </a:prstGeom>
+                  </pic:spPr>
+                </pic:pic>
+              </a:graphicData>
+            </a:graphic>
+          </wp:inline>
+        </w:drawing>
+      </w:r>
+    </w:p>
+    <w:p>
+      <w:pPr>
+        <w:jc w:val="left"/>
+      </w:pPr>
+    </w:p>
+    <w:p>
+      <w:pPr>
+        <w:jc w:val="left"/>
+      </w:pPr>
+      <w:r>
+        <w:t>Continuamos con la otra vista, la de mostrar empleados. En ella ponemos un “</w:t>
+      </w:r>
+      <w:proofErr w:type="spellStart"/>
+      <w:r>
+        <w:t>datagridview</w:t>
+      </w:r>
+      <w:proofErr w:type="spellEnd"/>
+      <w:r>
+        <w:t xml:space="preserve">” e importamos la base de datos con las columnas que queremos </w:t>
+      </w:r>
+      <w:proofErr w:type="spellStart"/>
+      <w:proofErr w:type="gramStart"/>
+      <w:r>
+        <w:t>mostrar,asi</w:t>
+      </w:r>
+      <w:proofErr w:type="spellEnd"/>
+      <w:proofErr w:type="gramEnd"/>
+      <w:r>
+        <w:t xml:space="preserve"> cada vez que entremos en esta sección vemos el contenido de la base de datos.</w:t>
+      </w:r>
+    </w:p>
+    <w:p>
+      <w:pPr>
+        <w:jc w:val="center"/>
+      </w:pPr>
+      <w:r>
+        <w:rPr>
+          <w:noProof/>
+          <w:lang w:eastAsia="es-ES"/>
+        </w:rPr>
+        <w:drawing>
+          <wp:inline distT="0" distB="0" distL="0" distR="0" wp14:anchorId="17D27CAA" wp14:editId="44095B16">
+            <wp:extent cx="4705350" cy="1924050"/>
+            <wp:effectExtent l="0" t="0" r="0" b="0"/>
+            <wp:docPr id="26" name="Imagen 26"/>
+            <wp:cNvGraphicFramePr>
+              <a:graphicFrameLocks xmlns:a="http://schemas.openxmlformats.org/drawingml/2006/main" noChangeAspect="1"/>
+            </wp:cNvGraphicFramePr>
+            <a:graphic xmlns:a="http://schemas.openxmlformats.org/drawingml/2006/main">
+              <a:graphicData uri="http://schemas.openxmlformats.org/drawingml/2006/picture">
+                <pic:pic xmlns:pic="http://schemas.openxmlformats.org/drawingml/2006/picture">
+                  <pic:nvPicPr>
+                    <pic:cNvPr id="1" name=""/>
+                    <pic:cNvPicPr/>
+                  </pic:nvPicPr>
+                  <pic:blipFill>
+                    <a:blip r:embed="rId34"/>
+                    <a:stretch>
+                      <a:fillRect/>
+                    </a:stretch>
+                  </pic:blipFill>
+                  <pic:spPr>
+                    <a:xfrm>
+                      <a:off x="0" y="0"/>
+                      <a:ext cx="4705350" cy="1924050"/>
+                    </a:xfrm>
+                    <a:prstGeom prst="rect">
+                      <a:avLst/>
+                    </a:prstGeom>
+                  </pic:spPr>
+                </pic:pic>
+              </a:graphicData>
+            </a:graphic>
+          </wp:inline>
+        </w:drawing>
+      </w:r>
+    </w:p>
+    <w:p>
+      <w:pPr>
+        <w:pStyle w:val="Ttulo2"/>
+      </w:pPr>
+      <w:bookmarkStart w:id="19" w:name="_Toc448254564"/>
+      <w:r>
+        <w:lastRenderedPageBreak/>
+        <w:t>5.3 Documentación de pruebas</w:t>
+      </w:r>
       <w:bookmarkEnd w:id="19"/>
     </w:p>
     <w:p>
+      <w:r>
+        <w:t>Casos de prueba establecidos y resultados de las pruebas y acciones de corrección. No es creíble que no hayan aparecido errores en los caso</w:t>
+      </w:r>
+      <w:r>
+        <w:t>s</w:t>
+      </w:r>
+      <w:r>
+        <w:t xml:space="preserve"> de prueba.</w:t>
+      </w:r>
+    </w:p>
+    <w:p>
       <w:pPr>
         <w:pStyle w:val="Ttulo2"/>
       </w:pPr>
-      <w:bookmarkStart w:id="20" w:name="_Toc448254564"/>
-      <w:r>
-        <w:t>5.3 Documentación de pruebas</w:t>
+      <w:bookmarkStart w:id="20" w:name="_Toc448254565"/>
+      <w:r>
+        <w:t>5.4 Documentación de instalación</w:t>
       </w:r>
       <w:bookmarkEnd w:id="20"/>
     </w:p>
     <w:p>
       <w:r>
-        <w:t>Casos de prueba establecidos y resultados de las pruebas y acciones de corrección. No es creíble que no hayan aparecido errores en los caso</w:t>
-      </w:r>
-      <w:r>
-        <w:t>s</w:t>
-      </w:r>
-      <w:r>
-        <w:t xml:space="preserve"> de prueba.</w:t>
+        <w:t>En este caso crearemos un ejecutable de esta app. Para ello hay que publicar el proyecto dentro de una carpeta.</w:t>
+      </w:r>
+    </w:p>
+    <w:p>
+      <w:pPr>
+        <w:jc w:val="center"/>
+      </w:pPr>
+      <w:r>
+        <w:rPr>
+          <w:noProof/>
+          <w:lang w:eastAsia="es-ES"/>
+        </w:rPr>
+        <w:drawing>
+          <wp:inline distT="0" distB="0" distL="0" distR="0">
+            <wp:extent cx="4781550" cy="1666875"/>
+            <wp:effectExtent l="0" t="0" r="0" b="9525"/>
+            <wp:docPr id="27" name="Imagen 27"/>
+            <wp:cNvGraphicFramePr>
+              <a:graphicFrameLocks xmlns:a="http://schemas.openxmlformats.org/drawingml/2006/main" noChangeAspect="1"/>
+            </wp:cNvGraphicFramePr>
+            <a:graphic xmlns:a="http://schemas.openxmlformats.org/drawingml/2006/main">
+              <a:graphicData uri="http://schemas.openxmlformats.org/drawingml/2006/picture">
+                <pic:pic xmlns:pic="http://schemas.openxmlformats.org/drawingml/2006/picture">
+                  <pic:nvPicPr>
+                    <pic:cNvPr id="0" name="Picture 1"/>
+                    <pic:cNvPicPr>
+                      <a:picLocks noChangeAspect="1" noChangeArrowheads="1"/>
+                    </pic:cNvPicPr>
+                  </pic:nvPicPr>
+                  <pic:blipFill>
+                    <a:blip r:embed="rId35">
+                      <a:extLst>
+                        <a:ext uri="{28A0092B-C50C-407E-A947-70E740481C1C}">
+                          <a14:useLocalDpi xmlns:a14="http://schemas.microsoft.com/office/drawing/2010/main" val="0"/>
+                        </a:ext>
+                      </a:extLst>
+                    </a:blip>
+                    <a:srcRect/>
+                    <a:stretch>
+                      <a:fillRect/>
+                    </a:stretch>
+                  </pic:blipFill>
+                  <pic:spPr bwMode="auto">
+                    <a:xfrm>
+                      <a:off x="0" y="0"/>
+                      <a:ext cx="4781550" cy="1666875"/>
+                    </a:xfrm>
+                    <a:prstGeom prst="rect">
+                      <a:avLst/>
+                    </a:prstGeom>
+                    <a:noFill/>
+                    <a:ln>
+                      <a:noFill/>
+                    </a:ln>
+                  </pic:spPr>
+                </pic:pic>
+              </a:graphicData>
+            </a:graphic>
+          </wp:inline>
+        </w:drawing>
+      </w:r>
+    </w:p>
+    <w:p>
+      <w:pPr>
+        <w:jc w:val="left"/>
+      </w:pPr>
+    </w:p>
+    <w:p>
+      <w:pPr>
+        <w:jc w:val="left"/>
+      </w:pPr>
+      <w:r>
+        <w:t>Seleccionamos la carpeta en la queremos guardar el ejecutable y finalizamos. Veremos que nos ha creado el ejecutable correctamente:</w:t>
+      </w:r>
+    </w:p>
+    <w:p>
+      <w:pPr>
+        <w:jc w:val="center"/>
+      </w:pPr>
+      <w:r>
+        <w:rPr>
+          <w:noProof/>
+          <w:lang w:eastAsia="es-ES"/>
+        </w:rPr>
+        <w:drawing>
+          <wp:inline distT="0" distB="0" distL="0" distR="0" wp14:anchorId="03E4651A" wp14:editId="3E29E815">
+            <wp:extent cx="2495550" cy="1343025"/>
+            <wp:effectExtent l="0" t="0" r="0" b="9525"/>
+            <wp:docPr id="28" name="Imagen 28"/>
+            <wp:cNvGraphicFramePr>
+              <a:graphicFrameLocks xmlns:a="http://schemas.openxmlformats.org/drawingml/2006/main" noChangeAspect="1"/>
+            </wp:cNvGraphicFramePr>
+            <a:graphic xmlns:a="http://schemas.openxmlformats.org/drawingml/2006/main">
+              <a:graphicData uri="http://schemas.openxmlformats.org/drawingml/2006/picture">
+                <pic:pic xmlns:pic="http://schemas.openxmlformats.org/drawingml/2006/picture">
+                  <pic:nvPicPr>
+                    <pic:cNvPr id="1" name=""/>
+                    <pic:cNvPicPr/>
+                  </pic:nvPicPr>
+                  <pic:blipFill>
+                    <a:blip r:embed="rId36"/>
+                    <a:stretch>
+                      <a:fillRect/>
+                    </a:stretch>
+                  </pic:blipFill>
+                  <pic:spPr>
+                    <a:xfrm>
+                      <a:off x="0" y="0"/>
+                      <a:ext cx="2495550" cy="1343025"/>
+                    </a:xfrm>
+                    <a:prstGeom prst="rect">
+                      <a:avLst/>
+                    </a:prstGeom>
+                  </pic:spPr>
+                </pic:pic>
+              </a:graphicData>
+            </a:graphic>
+          </wp:inline>
+        </w:drawing>
+      </w:r>
+    </w:p>
+    <w:p>
+      <w:pPr>
+        <w:jc w:val="left"/>
+      </w:pPr>
+      <w:r>
+        <w:t xml:space="preserve">Podemos ejecutarlo sin </w:t>
+      </w:r>
+      <w:proofErr w:type="spellStart"/>
+      <w:r>
+        <w:t>nincugn</w:t>
+      </w:r>
+      <w:proofErr w:type="spellEnd"/>
+      <w:r>
+        <w:t xml:space="preserve"> problema.</w:t>
       </w:r>
     </w:p>
     <w:p>
       <w:pPr>
         <w:pStyle w:val="Ttulo2"/>
       </w:pPr>
-      <w:bookmarkStart w:id="21" w:name="_Toc448254565"/>
-      <w:r>
-        <w:t>5.4 Documentación de instalación</w:t>
+      <w:bookmarkStart w:id="21" w:name="_Toc448254566"/>
+      <w:r>
+        <w:t>5.5 Manual de usuario</w:t>
       </w:r>
       <w:bookmarkEnd w:id="21"/>
     </w:p>
     <w:p>
-      <w:r>
-        <w:t>Descripción suficiente para que una persona que no ha participado en el proyecto pueda instalar el prototipo.</w:t>
-      </w:r>
-    </w:p>
-    <w:p>
-      <w:pPr>
-        <w:pStyle w:val="Ttulo2"/>
-      </w:pPr>
-      <w:bookmarkStart w:id="22" w:name="_Toc448254566"/>
-      <w:r>
-        <w:t>5.5 Manual de usuario</w:t>
-      </w:r>
-      <w:bookmarkEnd w:id="22"/>
-    </w:p>
-    <w:p>
-      <w:r>
-        <w:t>Descripción suficiente para que una persona que no ha participado en el proyecto pueda utilizar toda la funcionalidad que ofrece el prototipo. Que debe coincidir con los requisitos funcionales incluidos en el apartado 2.</w:t>
+      <w:bookmarkStart w:id="22" w:name="_Toc448254567"/>
+      <w:r>
+        <w:t>La aplicación es muy sencilla cualquier podría saber utilizarla sin la necesidad de anterior explicación. Una vez abres la aplicación se inicia con una página principal la cual consta de dos botones, si pulsamos el primer botón llamado “registrar empleado” accedes a otra página en la cual encontraras un formulario que deberás rellenar con los datos del empleado que quieras registrar en la base de datos y por ultimo para que estos queden guardados debes pulsar el botón “registrar”, si el registro se realizó con éxito te apareceré un mensaje confirmándolo. Si en cambio pulsamos el segundo botón de la página principal llamado “ver empleados” accederemos a otra página en la cual observamos todos los empleados que se encuentran registrados en la base de datos.</w:t>
       </w:r>
     </w:p>
     <w:p>
@@ -5359,7 +5618,8 @@
       <w:pPr>
         <w:pStyle w:val="Ttulo1"/>
       </w:pPr>
-      <w:bookmarkStart w:id="23" w:name="_Toc448254567"/>
+      <w:bookmarkStart w:id="23" w:name="_GoBack"/>
+      <w:bookmarkEnd w:id="23"/>
       <w:r>
         <w:lastRenderedPageBreak/>
         <w:t>6</w:t>
@@ -5376,7 +5636,7 @@
       <w:r>
         <w:t>s dos implementaciones</w:t>
       </w:r>
-      <w:bookmarkEnd w:id="23"/>
+      <w:bookmarkEnd w:id="22"/>
     </w:p>
     <w:p>
       <w:r>
@@ -5855,7 +6115,7 @@
     <w:p>
       <w:pPr>
         <w:sectPr>
-          <w:footerReference w:type="default" r:id="rId33"/>
+          <w:footerReference w:type="default" r:id="rId37"/>
           <w:pgSz w:w="11906" w:h="16838"/>
           <w:pgMar w:top="1417" w:right="1701" w:bottom="1417" w:left="1701" w:header="708" w:footer="708" w:gutter="0"/>
           <w:cols w:space="708"/>
@@ -7690,7 +7950,7 @@
 </file>
 
 <file path=customXml/itemProps1.xml><?xml version="1.0" encoding="utf-8"?>
-<ds:datastoreItem xmlns:ds="http://schemas.openxmlformats.org/officeDocument/2006/customXml" ds:itemID="{3741C0B6-1FA9-4D33-933D-5E97AA268AB5}">
+<ds:datastoreItem xmlns:ds="http://schemas.openxmlformats.org/officeDocument/2006/customXml" ds:itemID="{DAE91EDD-671E-4935-80A4-7601E85F0DDC}">
   <ds:schemaRefs>
     <ds:schemaRef ds:uri="http://schemas.openxmlformats.org/officeDocument/2006/bibliography"/>
   </ds:schemaRefs>

</xml_diff>